<commit_message>
Update 03_Filtering through the filter shelf.docx
</commit_message>
<xml_diff>
--- a/DATACAMP/Tableau Fundamentals/01_Introduction to Tableau/02_Building and Customizing Visualizations/03_Filtering through the filter shelf.docx
+++ b/DATACAMP/Tableau Fundamentals/01_Introduction to Tableau/02_Building and Customizing Visualizations/03_Filtering through the filter shelf.docx
@@ -3584,2153 +3584,2259 @@
           <w:rFonts w:ascii="Arial" w:hAnsi="Arial" w:cs="Arial"/>
           <w:color w:val="05192D"/>
         </w:rPr>
-        <w:t>lik</w:t>
+        <w:t>like</w:t>
+      </w:r>
+      <w:proofErr w:type="spellEnd"/>
+      <w:r>
+        <w:rPr>
+          <w:rFonts w:ascii="Arial" w:hAnsi="Arial" w:cs="Arial"/>
+          <w:color w:val="05192D"/>
+        </w:rPr>
+        <w:t xml:space="preserve"> </w:t>
+      </w:r>
+      <w:proofErr w:type="spellStart"/>
+      <w:r>
+        <w:rPr>
+          <w:rFonts w:ascii="Arial" w:hAnsi="Arial" w:cs="Arial"/>
+          <w:color w:val="05192D"/>
+        </w:rPr>
+        <w:t>the</w:t>
+      </w:r>
+      <w:proofErr w:type="spellEnd"/>
+      <w:r>
+        <w:rPr>
+          <w:rFonts w:ascii="Arial" w:hAnsi="Arial" w:cs="Arial"/>
+          <w:color w:val="05192D"/>
+        </w:rPr>
+        <w:t xml:space="preserve"> </w:t>
+      </w:r>
+      <w:proofErr w:type="spellStart"/>
+      <w:r>
+        <w:rPr>
+          <w:rFonts w:ascii="Arial" w:hAnsi="Arial" w:cs="Arial"/>
+          <w:color w:val="05192D"/>
+        </w:rPr>
+        <w:t>side-by-side</w:t>
+      </w:r>
+      <w:proofErr w:type="spellEnd"/>
+      <w:r>
+        <w:rPr>
+          <w:rFonts w:ascii="Arial" w:hAnsi="Arial" w:cs="Arial"/>
+          <w:color w:val="05192D"/>
+        </w:rPr>
+        <w:t xml:space="preserve"> bar </w:t>
+      </w:r>
+      <w:proofErr w:type="spellStart"/>
+      <w:r>
+        <w:rPr>
+          <w:rFonts w:ascii="Arial" w:hAnsi="Arial" w:cs="Arial"/>
+          <w:color w:val="05192D"/>
+        </w:rPr>
+        <w:t>graph</w:t>
+      </w:r>
+      <w:proofErr w:type="spellEnd"/>
+      <w:r>
+        <w:rPr>
+          <w:rFonts w:ascii="Arial" w:hAnsi="Arial" w:cs="Arial"/>
+          <w:color w:val="05192D"/>
+        </w:rPr>
+        <w:t>. [Yan yana çubuk grafik gibi daha uygun bir görselleştirme seçmek için bana göster özelliğini kullanalım.] </w:t>
+      </w:r>
+      <w:proofErr w:type="spellStart"/>
+      <w:r>
+        <w:rPr>
+          <w:rFonts w:ascii="Arial" w:hAnsi="Arial" w:cs="Arial"/>
+          <w:color w:val="05192D"/>
+        </w:rPr>
+        <w:t>Both</w:t>
+      </w:r>
+      <w:proofErr w:type="spellEnd"/>
+      <w:r>
+        <w:rPr>
+          <w:rFonts w:ascii="Arial" w:hAnsi="Arial" w:cs="Arial"/>
+          <w:color w:val="05192D"/>
+        </w:rPr>
+        <w:t xml:space="preserve"> </w:t>
+      </w:r>
+      <w:proofErr w:type="spellStart"/>
+      <w:r>
+        <w:rPr>
+          <w:rFonts w:ascii="Arial" w:hAnsi="Arial" w:cs="Arial"/>
+          <w:color w:val="05192D"/>
+        </w:rPr>
+        <w:t>communication</w:t>
+      </w:r>
+      <w:proofErr w:type="spellEnd"/>
+      <w:r>
+        <w:rPr>
+          <w:rFonts w:ascii="Arial" w:hAnsi="Arial" w:cs="Arial"/>
+          <w:color w:val="05192D"/>
+        </w:rPr>
+        <w:t xml:space="preserve"> </w:t>
+      </w:r>
+      <w:proofErr w:type="spellStart"/>
+      <w:r>
+        <w:rPr>
+          <w:rFonts w:ascii="Arial" w:hAnsi="Arial" w:cs="Arial"/>
+          <w:color w:val="05192D"/>
+        </w:rPr>
+        <w:t>metrics</w:t>
+      </w:r>
+      <w:proofErr w:type="spellEnd"/>
+      <w:r>
+        <w:rPr>
+          <w:rFonts w:ascii="Arial" w:hAnsi="Arial" w:cs="Arial"/>
+          <w:color w:val="05192D"/>
+        </w:rPr>
+        <w:t xml:space="preserve"> </w:t>
+      </w:r>
+      <w:proofErr w:type="spellStart"/>
+      <w:r>
+        <w:rPr>
+          <w:rFonts w:ascii="Arial" w:hAnsi="Arial" w:cs="Arial"/>
+          <w:color w:val="05192D"/>
+        </w:rPr>
+        <w:t>are</w:t>
+      </w:r>
+      <w:proofErr w:type="spellEnd"/>
+      <w:r>
+        <w:rPr>
+          <w:rFonts w:ascii="Arial" w:hAnsi="Arial" w:cs="Arial"/>
+          <w:color w:val="05192D"/>
+        </w:rPr>
+        <w:t xml:space="preserve"> in </w:t>
+      </w:r>
+      <w:proofErr w:type="spellStart"/>
+      <w:r>
+        <w:rPr>
+          <w:rFonts w:ascii="Arial" w:hAnsi="Arial" w:cs="Arial"/>
+          <w:color w:val="05192D"/>
+        </w:rPr>
+        <w:t>the</w:t>
+      </w:r>
+      <w:proofErr w:type="spellEnd"/>
+      <w:r>
+        <w:rPr>
+          <w:rFonts w:ascii="Arial" w:hAnsi="Arial" w:cs="Arial"/>
+          <w:color w:val="05192D"/>
+        </w:rPr>
+        <w:t xml:space="preserve"> </w:t>
+      </w:r>
+      <w:proofErr w:type="spellStart"/>
+      <w:r>
+        <w:rPr>
+          <w:rFonts w:ascii="Arial" w:hAnsi="Arial" w:cs="Arial"/>
+          <w:color w:val="05192D"/>
+        </w:rPr>
+        <w:t>filter</w:t>
+      </w:r>
+      <w:proofErr w:type="spellEnd"/>
+      <w:r>
+        <w:rPr>
+          <w:rFonts w:ascii="Arial" w:hAnsi="Arial" w:cs="Arial"/>
+          <w:color w:val="05192D"/>
+        </w:rPr>
+        <w:t xml:space="preserve"> </w:t>
+      </w:r>
+      <w:proofErr w:type="spellStart"/>
+      <w:r>
+        <w:rPr>
+          <w:rFonts w:ascii="Arial" w:hAnsi="Arial" w:cs="Arial"/>
+          <w:color w:val="05192D"/>
+        </w:rPr>
+        <w:t>card</w:t>
+      </w:r>
+      <w:proofErr w:type="spellEnd"/>
+      <w:r>
+        <w:rPr>
+          <w:rFonts w:ascii="Arial" w:hAnsi="Arial" w:cs="Arial"/>
+          <w:color w:val="05192D"/>
+        </w:rPr>
+        <w:t>. [Her iki iletişim metriği de filtre kartındadır.] </w:t>
+      </w:r>
+      <w:proofErr w:type="spellStart"/>
+      <w:r>
+        <w:rPr>
+          <w:rFonts w:ascii="Arial" w:hAnsi="Arial" w:cs="Arial"/>
+          <w:color w:val="05192D"/>
+        </w:rPr>
+        <w:t>If</w:t>
+      </w:r>
+      <w:proofErr w:type="spellEnd"/>
+      <w:r>
+        <w:rPr>
+          <w:rFonts w:ascii="Arial" w:hAnsi="Arial" w:cs="Arial"/>
+          <w:color w:val="05192D"/>
+        </w:rPr>
+        <w:t xml:space="preserve"> </w:t>
+      </w:r>
+      <w:proofErr w:type="spellStart"/>
+      <w:r>
+        <w:rPr>
+          <w:rFonts w:ascii="Arial" w:hAnsi="Arial" w:cs="Arial"/>
+          <w:color w:val="05192D"/>
+          <w:highlight w:val="yellow"/>
+        </w:rPr>
+        <w:t>we</w:t>
+      </w:r>
+      <w:proofErr w:type="spellEnd"/>
+      <w:r>
+        <w:rPr>
+          <w:rFonts w:ascii="Arial" w:hAnsi="Arial" w:cs="Arial"/>
+          <w:color w:val="05192D"/>
+          <w:highlight w:val="yellow"/>
+        </w:rPr>
+        <w:t xml:space="preserve"> </w:t>
+      </w:r>
+      <w:proofErr w:type="spellStart"/>
+      <w:r>
+        <w:rPr>
+          <w:rFonts w:ascii="Arial" w:hAnsi="Arial" w:cs="Arial"/>
+          <w:color w:val="05192D"/>
+          <w:highlight w:val="yellow"/>
+        </w:rPr>
+        <w:t>select</w:t>
+      </w:r>
+      <w:proofErr w:type="spellEnd"/>
+      <w:r>
+        <w:rPr>
+          <w:rFonts w:ascii="Arial" w:hAnsi="Arial" w:cs="Arial"/>
+          <w:color w:val="05192D"/>
+          <w:highlight w:val="yellow"/>
+        </w:rPr>
+        <w:t xml:space="preserve"> </w:t>
+      </w:r>
+      <w:proofErr w:type="spellStart"/>
+      <w:r>
+        <w:rPr>
+          <w:rFonts w:ascii="Arial" w:hAnsi="Arial" w:cs="Arial"/>
+          <w:color w:val="05192D"/>
+          <w:highlight w:val="yellow"/>
+        </w:rPr>
+        <w:t>show</w:t>
+      </w:r>
+      <w:proofErr w:type="spellEnd"/>
+      <w:r>
+        <w:rPr>
+          <w:rFonts w:ascii="Arial" w:hAnsi="Arial" w:cs="Arial"/>
+          <w:color w:val="05192D"/>
+          <w:highlight w:val="yellow"/>
+        </w:rPr>
+        <w:t xml:space="preserve"> </w:t>
+      </w:r>
+      <w:proofErr w:type="spellStart"/>
+      <w:r>
+        <w:rPr>
+          <w:rFonts w:ascii="Arial" w:hAnsi="Arial" w:cs="Arial"/>
+          <w:color w:val="05192D"/>
+          <w:highlight w:val="yellow"/>
+        </w:rPr>
+        <w:t>filter</w:t>
+      </w:r>
+      <w:proofErr w:type="spellEnd"/>
+      <w:r>
+        <w:rPr>
+          <w:rFonts w:ascii="Arial" w:hAnsi="Arial" w:cs="Arial"/>
+          <w:color w:val="05192D"/>
+          <w:highlight w:val="yellow"/>
+        </w:rPr>
+        <w:t xml:space="preserve"> </w:t>
+      </w:r>
+      <w:proofErr w:type="spellStart"/>
+      <w:r>
+        <w:rPr>
+          <w:rFonts w:ascii="Arial" w:hAnsi="Arial" w:cs="Arial"/>
+          <w:color w:val="05192D"/>
+          <w:highlight w:val="yellow"/>
+        </w:rPr>
+        <w:t>for</w:t>
+      </w:r>
+      <w:proofErr w:type="spellEnd"/>
+      <w:r>
+        <w:rPr>
+          <w:rFonts w:ascii="Arial" w:hAnsi="Arial" w:cs="Arial"/>
+          <w:color w:val="05192D"/>
+          <w:highlight w:val="yellow"/>
+        </w:rPr>
+        <w:t xml:space="preserve"> </w:t>
+      </w:r>
+      <w:proofErr w:type="spellStart"/>
+      <w:r>
+        <w:rPr>
+          <w:rFonts w:ascii="Arial" w:hAnsi="Arial" w:cs="Arial"/>
+          <w:color w:val="05192D"/>
+          <w:highlight w:val="yellow"/>
+        </w:rPr>
+        <w:t>both</w:t>
+      </w:r>
+      <w:proofErr w:type="spellEnd"/>
+      <w:r>
+        <w:rPr>
+          <w:rFonts w:ascii="Arial" w:hAnsi="Arial" w:cs="Arial"/>
+          <w:color w:val="05192D"/>
+          <w:highlight w:val="yellow"/>
+        </w:rPr>
+        <w:t xml:space="preserve">, </w:t>
+      </w:r>
+      <w:proofErr w:type="spellStart"/>
+      <w:r>
+        <w:rPr>
+          <w:rFonts w:ascii="Arial" w:hAnsi="Arial" w:cs="Arial"/>
+          <w:color w:val="05192D"/>
+          <w:highlight w:val="yellow"/>
+        </w:rPr>
+        <w:t>we</w:t>
+      </w:r>
+      <w:proofErr w:type="spellEnd"/>
+      <w:r>
+        <w:rPr>
+          <w:rFonts w:ascii="Arial" w:hAnsi="Arial" w:cs="Arial"/>
+          <w:color w:val="05192D"/>
+          <w:highlight w:val="yellow"/>
+        </w:rPr>
+        <w:t xml:space="preserve"> can </w:t>
+      </w:r>
+      <w:proofErr w:type="spellStart"/>
+      <w:r>
+        <w:rPr>
+          <w:rFonts w:ascii="Arial" w:hAnsi="Arial" w:cs="Arial"/>
+          <w:color w:val="05192D"/>
+          <w:highlight w:val="yellow"/>
+        </w:rPr>
+        <w:t>see</w:t>
+      </w:r>
+      <w:proofErr w:type="spellEnd"/>
+      <w:r>
+        <w:rPr>
+          <w:rFonts w:ascii="Arial" w:hAnsi="Arial" w:cs="Arial"/>
+          <w:color w:val="05192D"/>
+          <w:highlight w:val="yellow"/>
+        </w:rPr>
+        <w:t xml:space="preserve"> </w:t>
+      </w:r>
+      <w:proofErr w:type="spellStart"/>
+      <w:r>
+        <w:rPr>
+          <w:rFonts w:ascii="Arial" w:hAnsi="Arial" w:cs="Arial"/>
+          <w:color w:val="05192D"/>
+          <w:highlight w:val="yellow"/>
+        </w:rPr>
+        <w:t>interactive</w:t>
+      </w:r>
+      <w:proofErr w:type="spellEnd"/>
+      <w:r>
+        <w:rPr>
+          <w:rFonts w:ascii="Arial" w:hAnsi="Arial" w:cs="Arial"/>
+          <w:color w:val="05192D"/>
+          <w:highlight w:val="yellow"/>
+        </w:rPr>
+        <w:t xml:space="preserve"> </w:t>
+      </w:r>
+      <w:proofErr w:type="spellStart"/>
+      <w:r>
+        <w:rPr>
+          <w:rFonts w:ascii="Arial" w:hAnsi="Arial" w:cs="Arial"/>
+          <w:color w:val="05192D"/>
+          <w:highlight w:val="yellow"/>
+        </w:rPr>
+        <w:t>filter</w:t>
+      </w:r>
+      <w:proofErr w:type="spellEnd"/>
+      <w:r>
+        <w:rPr>
+          <w:rFonts w:ascii="Arial" w:hAnsi="Arial" w:cs="Arial"/>
+          <w:color w:val="05192D"/>
+          <w:highlight w:val="yellow"/>
+        </w:rPr>
+        <w:t xml:space="preserve"> </w:t>
+      </w:r>
+      <w:proofErr w:type="spellStart"/>
+      <w:r>
+        <w:rPr>
+          <w:rFonts w:ascii="Arial" w:hAnsi="Arial" w:cs="Arial"/>
+          <w:color w:val="05192D"/>
+          <w:highlight w:val="yellow"/>
+        </w:rPr>
+        <w:t>cards</w:t>
+      </w:r>
+      <w:proofErr w:type="spellEnd"/>
+      <w:r>
+        <w:rPr>
+          <w:rFonts w:ascii="Arial" w:hAnsi="Arial" w:cs="Arial"/>
+          <w:color w:val="05192D"/>
+          <w:highlight w:val="yellow"/>
+        </w:rPr>
+        <w:t xml:space="preserve"> on </w:t>
+      </w:r>
+      <w:proofErr w:type="spellStart"/>
+      <w:r>
+        <w:rPr>
+          <w:rFonts w:ascii="Arial" w:hAnsi="Arial" w:cs="Arial"/>
+          <w:color w:val="05192D"/>
+          <w:highlight w:val="yellow"/>
+        </w:rPr>
+        <w:t>the</w:t>
+      </w:r>
+      <w:proofErr w:type="spellEnd"/>
+      <w:r>
+        <w:rPr>
+          <w:rFonts w:ascii="Arial" w:hAnsi="Arial" w:cs="Arial"/>
+          <w:color w:val="05192D"/>
+          <w:highlight w:val="yellow"/>
+        </w:rPr>
+        <w:t xml:space="preserve"> </w:t>
+      </w:r>
+      <w:proofErr w:type="spellStart"/>
+      <w:r>
+        <w:rPr>
+          <w:rFonts w:ascii="Arial" w:hAnsi="Arial" w:cs="Arial"/>
+          <w:color w:val="05192D"/>
+          <w:highlight w:val="yellow"/>
+        </w:rPr>
+        <w:t>side</w:t>
+      </w:r>
+      <w:proofErr w:type="spellEnd"/>
+      <w:r>
+        <w:rPr>
+          <w:rFonts w:ascii="Arial" w:hAnsi="Arial" w:cs="Arial"/>
+          <w:color w:val="05192D"/>
+        </w:rPr>
+        <w:t>. [Her ikisi için de filtreyi göster seçersek yan tarafta interaktif filtre kartlarını görebiliriz.] </w:t>
+      </w:r>
+      <w:proofErr w:type="spellStart"/>
+      <w:r>
+        <w:rPr>
+          <w:rFonts w:ascii="Arial" w:hAnsi="Arial" w:cs="Arial"/>
+          <w:color w:val="05192D"/>
+        </w:rPr>
+        <w:t>The</w:t>
+      </w:r>
+      <w:proofErr w:type="spellEnd"/>
+      <w:r>
+        <w:rPr>
+          <w:rFonts w:ascii="Arial" w:hAnsi="Arial" w:cs="Arial"/>
+          <w:color w:val="05192D"/>
+        </w:rPr>
+        <w:t xml:space="preserve"> </w:t>
+      </w:r>
+      <w:proofErr w:type="spellStart"/>
+      <w:r>
+        <w:rPr>
+          <w:rFonts w:ascii="Arial" w:hAnsi="Arial" w:cs="Arial"/>
+          <w:color w:val="05192D"/>
+        </w:rPr>
+        <w:t>same</w:t>
+      </w:r>
+      <w:proofErr w:type="spellEnd"/>
+      <w:r>
+        <w:rPr>
+          <w:rFonts w:ascii="Arial" w:hAnsi="Arial" w:cs="Arial"/>
+          <w:color w:val="05192D"/>
+        </w:rPr>
+        <w:t xml:space="preserve"> can be </w:t>
+      </w:r>
+      <w:proofErr w:type="gramStart"/>
+      <w:r>
+        <w:rPr>
+          <w:rFonts w:ascii="Arial" w:hAnsi="Arial" w:cs="Arial"/>
+          <w:color w:val="05192D"/>
+        </w:rPr>
+        <w:t>done</w:t>
+      </w:r>
+      <w:proofErr w:type="gramEnd"/>
+      <w:r>
+        <w:rPr>
+          <w:rFonts w:ascii="Arial" w:hAnsi="Arial" w:cs="Arial"/>
+          <w:color w:val="05192D"/>
+        </w:rPr>
+        <w:t xml:space="preserve"> </w:t>
+      </w:r>
+      <w:proofErr w:type="spellStart"/>
+      <w:r>
+        <w:rPr>
+          <w:rFonts w:ascii="Arial" w:hAnsi="Arial" w:cs="Arial"/>
+          <w:color w:val="05192D"/>
+        </w:rPr>
+        <w:t>with</w:t>
+      </w:r>
+      <w:proofErr w:type="spellEnd"/>
+      <w:r>
+        <w:rPr>
+          <w:rFonts w:ascii="Arial" w:hAnsi="Arial" w:cs="Arial"/>
+          <w:color w:val="05192D"/>
+        </w:rPr>
+        <w:t xml:space="preserve"> a </w:t>
+      </w:r>
+      <w:proofErr w:type="spellStart"/>
+      <w:r>
+        <w:rPr>
+          <w:rFonts w:ascii="Arial" w:hAnsi="Arial" w:cs="Arial"/>
+          <w:color w:val="05192D"/>
+        </w:rPr>
+        <w:t>dimension</w:t>
+      </w:r>
+      <w:proofErr w:type="spellEnd"/>
+      <w:r>
+        <w:rPr>
+          <w:rFonts w:ascii="Arial" w:hAnsi="Arial" w:cs="Arial"/>
+          <w:color w:val="05192D"/>
+        </w:rPr>
+        <w:t xml:space="preserve"> </w:t>
+      </w:r>
+      <w:proofErr w:type="spellStart"/>
+      <w:r>
+        <w:rPr>
+          <w:rFonts w:ascii="Arial" w:hAnsi="Arial" w:cs="Arial"/>
+          <w:color w:val="05192D"/>
+        </w:rPr>
+        <w:t>like</w:t>
+      </w:r>
+      <w:proofErr w:type="spellEnd"/>
+      <w:r>
+        <w:rPr>
+          <w:rFonts w:ascii="Arial" w:hAnsi="Arial" w:cs="Arial"/>
+          <w:color w:val="05192D"/>
+        </w:rPr>
+        <w:t xml:space="preserve"> </w:t>
+      </w:r>
+      <w:proofErr w:type="spellStart"/>
+      <w:r>
+        <w:rPr>
+          <w:rFonts w:ascii="Arial" w:hAnsi="Arial" w:cs="Arial"/>
+          <w:color w:val="05192D"/>
+        </w:rPr>
+        <w:t>country</w:t>
+      </w:r>
+      <w:proofErr w:type="spellEnd"/>
+      <w:r>
+        <w:rPr>
+          <w:rFonts w:ascii="Arial" w:hAnsi="Arial" w:cs="Arial"/>
+          <w:color w:val="05192D"/>
+        </w:rPr>
+        <w:t xml:space="preserve"> </w:t>
+      </w:r>
+      <w:proofErr w:type="spellStart"/>
+      <w:r>
+        <w:rPr>
+          <w:rFonts w:ascii="Arial" w:hAnsi="Arial" w:cs="Arial"/>
+          <w:color w:val="05192D"/>
+        </w:rPr>
+        <w:t>which</w:t>
+      </w:r>
+      <w:proofErr w:type="spellEnd"/>
+      <w:r>
+        <w:rPr>
+          <w:rFonts w:ascii="Arial" w:hAnsi="Arial" w:cs="Arial"/>
+          <w:color w:val="05192D"/>
+        </w:rPr>
+        <w:t xml:space="preserve"> </w:t>
+      </w:r>
+      <w:proofErr w:type="spellStart"/>
+      <w:r>
+        <w:rPr>
+          <w:rFonts w:ascii="Arial" w:hAnsi="Arial" w:cs="Arial"/>
+          <w:color w:val="05192D"/>
+        </w:rPr>
+        <w:t>comes</w:t>
+      </w:r>
+      <w:proofErr w:type="spellEnd"/>
+      <w:r>
+        <w:rPr>
+          <w:rFonts w:ascii="Arial" w:hAnsi="Arial" w:cs="Arial"/>
+          <w:color w:val="05192D"/>
+        </w:rPr>
+        <w:t xml:space="preserve"> in </w:t>
+      </w:r>
+      <w:proofErr w:type="spellStart"/>
+      <w:r>
+        <w:rPr>
+          <w:rFonts w:ascii="Arial" w:hAnsi="Arial" w:cs="Arial"/>
+          <w:color w:val="05192D"/>
+        </w:rPr>
+        <w:t>the</w:t>
+      </w:r>
+      <w:proofErr w:type="spellEnd"/>
+      <w:r>
+        <w:rPr>
+          <w:rFonts w:ascii="Arial" w:hAnsi="Arial" w:cs="Arial"/>
+          <w:color w:val="05192D"/>
+        </w:rPr>
+        <w:t xml:space="preserve"> form of a </w:t>
+      </w:r>
+      <w:proofErr w:type="spellStart"/>
+      <w:r>
+        <w:rPr>
+          <w:rFonts w:ascii="Arial" w:hAnsi="Arial" w:cs="Arial"/>
+          <w:color w:val="05192D"/>
+        </w:rPr>
+        <w:t>checklist</w:t>
+      </w:r>
+      <w:proofErr w:type="spellEnd"/>
+      <w:r>
+        <w:rPr>
+          <w:rFonts w:ascii="Arial" w:hAnsi="Arial" w:cs="Arial"/>
+          <w:color w:val="05192D"/>
+        </w:rPr>
+        <w:t>. [Aynısı, bir kontrol listesi şeklinde gelen ülke gibi bir boyutla da yapılabilir.] </w:t>
+      </w:r>
+      <w:proofErr w:type="spellStart"/>
+      <w:r>
+        <w:rPr>
+          <w:rFonts w:ascii="Arial" w:hAnsi="Arial" w:cs="Arial"/>
+          <w:color w:val="05192D"/>
+          <w:highlight w:val="yellow"/>
+        </w:rPr>
+        <w:t>In</w:t>
+      </w:r>
+      <w:proofErr w:type="spellEnd"/>
+      <w:r>
+        <w:rPr>
+          <w:rFonts w:ascii="Arial" w:hAnsi="Arial" w:cs="Arial"/>
+          <w:color w:val="05192D"/>
+          <w:highlight w:val="yellow"/>
+        </w:rPr>
+        <w:t xml:space="preserve"> </w:t>
+      </w:r>
+      <w:proofErr w:type="spellStart"/>
+      <w:r>
+        <w:rPr>
+          <w:rFonts w:ascii="Arial" w:hAnsi="Arial" w:cs="Arial"/>
+          <w:color w:val="05192D"/>
+          <w:highlight w:val="yellow"/>
+        </w:rPr>
+        <w:t>each</w:t>
+      </w:r>
+      <w:proofErr w:type="spellEnd"/>
+      <w:r>
+        <w:rPr>
+          <w:rFonts w:ascii="Arial" w:hAnsi="Arial" w:cs="Arial"/>
+          <w:color w:val="05192D"/>
+          <w:highlight w:val="yellow"/>
+        </w:rPr>
+        <w:t xml:space="preserve"> </w:t>
+      </w:r>
+      <w:proofErr w:type="spellStart"/>
+      <w:r>
+        <w:rPr>
+          <w:rFonts w:ascii="Arial" w:hAnsi="Arial" w:cs="Arial"/>
+          <w:color w:val="05192D"/>
+          <w:highlight w:val="yellow"/>
+        </w:rPr>
+        <w:t>interactive</w:t>
+      </w:r>
+      <w:proofErr w:type="spellEnd"/>
+      <w:r>
+        <w:rPr>
+          <w:rFonts w:ascii="Arial" w:hAnsi="Arial" w:cs="Arial"/>
+          <w:color w:val="05192D"/>
+          <w:highlight w:val="yellow"/>
+        </w:rPr>
+        <w:t xml:space="preserve"> </w:t>
+      </w:r>
+      <w:proofErr w:type="spellStart"/>
+      <w:r>
+        <w:rPr>
+          <w:rFonts w:ascii="Arial" w:hAnsi="Arial" w:cs="Arial"/>
+          <w:color w:val="05192D"/>
+          <w:highlight w:val="yellow"/>
+        </w:rPr>
+        <w:t>filter</w:t>
+      </w:r>
+      <w:proofErr w:type="spellEnd"/>
+      <w:r>
+        <w:rPr>
+          <w:rFonts w:ascii="Arial" w:hAnsi="Arial" w:cs="Arial"/>
+          <w:color w:val="05192D"/>
+          <w:highlight w:val="yellow"/>
+        </w:rPr>
+        <w:t xml:space="preserve">, </w:t>
+      </w:r>
+      <w:proofErr w:type="spellStart"/>
+      <w:r>
+        <w:rPr>
+          <w:rFonts w:ascii="Arial" w:hAnsi="Arial" w:cs="Arial"/>
+          <w:color w:val="05192D"/>
+          <w:highlight w:val="yellow"/>
+        </w:rPr>
+        <w:t>you</w:t>
+      </w:r>
+      <w:proofErr w:type="spellEnd"/>
+      <w:r>
+        <w:rPr>
+          <w:rFonts w:ascii="Arial" w:hAnsi="Arial" w:cs="Arial"/>
+          <w:color w:val="05192D"/>
+          <w:highlight w:val="yellow"/>
+        </w:rPr>
+        <w:t xml:space="preserve"> can </w:t>
+      </w:r>
+      <w:proofErr w:type="spellStart"/>
+      <w:r>
+        <w:rPr>
+          <w:rFonts w:ascii="Arial" w:hAnsi="Arial" w:cs="Arial"/>
+          <w:color w:val="05192D"/>
+          <w:highlight w:val="yellow"/>
+        </w:rPr>
+        <w:t>customize</w:t>
+      </w:r>
+      <w:proofErr w:type="spellEnd"/>
+      <w:r>
+        <w:rPr>
+          <w:rFonts w:ascii="Arial" w:hAnsi="Arial" w:cs="Arial"/>
+          <w:color w:val="05192D"/>
+          <w:highlight w:val="yellow"/>
+        </w:rPr>
+        <w:t xml:space="preserve"> </w:t>
+      </w:r>
+      <w:proofErr w:type="spellStart"/>
+      <w:r>
+        <w:rPr>
+          <w:rFonts w:ascii="Arial" w:hAnsi="Arial" w:cs="Arial"/>
+          <w:color w:val="05192D"/>
+          <w:highlight w:val="yellow"/>
+        </w:rPr>
+        <w:t>the</w:t>
+      </w:r>
+      <w:proofErr w:type="spellEnd"/>
+      <w:r>
+        <w:rPr>
+          <w:rFonts w:ascii="Arial" w:hAnsi="Arial" w:cs="Arial"/>
+          <w:color w:val="05192D"/>
+          <w:highlight w:val="yellow"/>
+        </w:rPr>
+        <w:t xml:space="preserve"> </w:t>
+      </w:r>
+      <w:proofErr w:type="spellStart"/>
+      <w:r>
+        <w:rPr>
+          <w:rFonts w:ascii="Arial" w:hAnsi="Arial" w:cs="Arial"/>
+          <w:color w:val="05192D"/>
+          <w:highlight w:val="yellow"/>
+        </w:rPr>
+        <w:t>appearance</w:t>
+      </w:r>
+      <w:proofErr w:type="spellEnd"/>
+      <w:r>
+        <w:rPr>
+          <w:rFonts w:ascii="Arial" w:hAnsi="Arial" w:cs="Arial"/>
+          <w:color w:val="05192D"/>
+          <w:highlight w:val="yellow"/>
+        </w:rPr>
+        <w:t xml:space="preserve"> </w:t>
+      </w:r>
+      <w:proofErr w:type="spellStart"/>
+      <w:r>
+        <w:rPr>
+          <w:rFonts w:ascii="Arial" w:hAnsi="Arial" w:cs="Arial"/>
+          <w:color w:val="05192D"/>
+          <w:highlight w:val="yellow"/>
+        </w:rPr>
+        <w:t>and</w:t>
+      </w:r>
+      <w:proofErr w:type="spellEnd"/>
+      <w:r>
+        <w:rPr>
+          <w:rFonts w:ascii="Arial" w:hAnsi="Arial" w:cs="Arial"/>
+          <w:color w:val="05192D"/>
+          <w:highlight w:val="yellow"/>
+        </w:rPr>
+        <w:t xml:space="preserve"> </w:t>
+      </w:r>
+      <w:proofErr w:type="spellStart"/>
+      <w:r>
+        <w:rPr>
+          <w:rFonts w:ascii="Arial" w:hAnsi="Arial" w:cs="Arial"/>
+          <w:color w:val="05192D"/>
+          <w:highlight w:val="yellow"/>
+        </w:rPr>
+        <w:t>if</w:t>
+      </w:r>
+      <w:proofErr w:type="spellEnd"/>
+      <w:r>
+        <w:rPr>
+          <w:rFonts w:ascii="Arial" w:hAnsi="Arial" w:cs="Arial"/>
+          <w:color w:val="05192D"/>
+          <w:highlight w:val="yellow"/>
+        </w:rPr>
+        <w:t xml:space="preserve"> </w:t>
+      </w:r>
+      <w:proofErr w:type="spellStart"/>
+      <w:r>
+        <w:rPr>
+          <w:rFonts w:ascii="Arial" w:hAnsi="Arial" w:cs="Arial"/>
+          <w:color w:val="05192D"/>
+          <w:highlight w:val="yellow"/>
+        </w:rPr>
+        <w:t>single</w:t>
+      </w:r>
+      <w:proofErr w:type="spellEnd"/>
+      <w:r>
+        <w:rPr>
+          <w:rFonts w:ascii="Arial" w:hAnsi="Arial" w:cs="Arial"/>
+          <w:color w:val="05192D"/>
+          <w:highlight w:val="yellow"/>
+        </w:rPr>
+        <w:t xml:space="preserve"> </w:t>
+      </w:r>
+      <w:proofErr w:type="spellStart"/>
+      <w:r>
+        <w:rPr>
+          <w:rFonts w:ascii="Arial" w:hAnsi="Arial" w:cs="Arial"/>
+          <w:color w:val="05192D"/>
+          <w:highlight w:val="yellow"/>
+        </w:rPr>
+        <w:t>or</w:t>
+      </w:r>
+      <w:proofErr w:type="spellEnd"/>
+      <w:r>
+        <w:rPr>
+          <w:rFonts w:ascii="Arial" w:hAnsi="Arial" w:cs="Arial"/>
+          <w:color w:val="05192D"/>
+          <w:highlight w:val="yellow"/>
+        </w:rPr>
+        <w:t xml:space="preserve"> </w:t>
+      </w:r>
+      <w:proofErr w:type="spellStart"/>
+      <w:r>
+        <w:rPr>
+          <w:rFonts w:ascii="Arial" w:hAnsi="Arial" w:cs="Arial"/>
+          <w:color w:val="05192D"/>
+          <w:highlight w:val="yellow"/>
+        </w:rPr>
+        <w:t>multiple</w:t>
+      </w:r>
+      <w:proofErr w:type="spellEnd"/>
+      <w:r>
+        <w:rPr>
+          <w:rFonts w:ascii="Arial" w:hAnsi="Arial" w:cs="Arial"/>
+          <w:color w:val="05192D"/>
+          <w:highlight w:val="yellow"/>
+        </w:rPr>
+        <w:t xml:space="preserve"> </w:t>
+      </w:r>
+      <w:proofErr w:type="spellStart"/>
+      <w:r>
+        <w:rPr>
+          <w:rFonts w:ascii="Arial" w:hAnsi="Arial" w:cs="Arial"/>
+          <w:color w:val="05192D"/>
+          <w:highlight w:val="yellow"/>
+        </w:rPr>
+        <w:t>values</w:t>
+      </w:r>
+      <w:proofErr w:type="spellEnd"/>
+      <w:r>
+        <w:rPr>
+          <w:rFonts w:ascii="Arial" w:hAnsi="Arial" w:cs="Arial"/>
+          <w:color w:val="05192D"/>
+          <w:highlight w:val="yellow"/>
+        </w:rPr>
+        <w:t xml:space="preserve"> can be </w:t>
+      </w:r>
+      <w:proofErr w:type="spellStart"/>
+      <w:r>
+        <w:rPr>
+          <w:rFonts w:ascii="Arial" w:hAnsi="Arial" w:cs="Arial"/>
+          <w:color w:val="05192D"/>
+          <w:highlight w:val="yellow"/>
+        </w:rPr>
+        <w:t>selected</w:t>
+      </w:r>
+      <w:proofErr w:type="spellEnd"/>
+      <w:r>
+        <w:rPr>
+          <w:rFonts w:ascii="Arial" w:hAnsi="Arial" w:cs="Arial"/>
+          <w:color w:val="05192D"/>
+        </w:rPr>
+        <w:t>. [Her etkileşimli filtrede, görünümü ve tek veya birden çok değerin seçilebileceğini özelleştirebilirsiniz.] </w:t>
+      </w:r>
+      <w:proofErr w:type="spellStart"/>
+      <w:r>
+        <w:rPr>
+          <w:rFonts w:ascii="Arial" w:hAnsi="Arial" w:cs="Arial"/>
+          <w:color w:val="05192D"/>
+        </w:rPr>
+        <w:t>You</w:t>
+      </w:r>
+      <w:proofErr w:type="spellEnd"/>
+      <w:r>
+        <w:rPr>
+          <w:rFonts w:ascii="Arial" w:hAnsi="Arial" w:cs="Arial"/>
+          <w:color w:val="05192D"/>
+        </w:rPr>
+        <w:t xml:space="preserve"> </w:t>
+      </w:r>
+      <w:proofErr w:type="spellStart"/>
+      <w:r>
+        <w:rPr>
+          <w:rFonts w:ascii="Arial" w:hAnsi="Arial" w:cs="Arial"/>
+          <w:color w:val="05192D"/>
+        </w:rPr>
+        <w:t>may</w:t>
+      </w:r>
+      <w:proofErr w:type="spellEnd"/>
+      <w:r>
+        <w:rPr>
+          <w:rFonts w:ascii="Arial" w:hAnsi="Arial" w:cs="Arial"/>
+          <w:color w:val="05192D"/>
+        </w:rPr>
+        <w:t xml:space="preserve"> </w:t>
+      </w:r>
+      <w:proofErr w:type="spellStart"/>
+      <w:r>
+        <w:rPr>
+          <w:rFonts w:ascii="Arial" w:hAnsi="Arial" w:cs="Arial"/>
+          <w:color w:val="05192D"/>
+        </w:rPr>
+        <w:t>notice</w:t>
+      </w:r>
+      <w:proofErr w:type="spellEnd"/>
+      <w:r>
+        <w:rPr>
+          <w:rFonts w:ascii="Arial" w:hAnsi="Arial" w:cs="Arial"/>
+          <w:color w:val="05192D"/>
+        </w:rPr>
+        <w:t xml:space="preserve"> </w:t>
+      </w:r>
+      <w:proofErr w:type="spellStart"/>
+      <w:r>
+        <w:rPr>
+          <w:rFonts w:ascii="Arial" w:hAnsi="Arial" w:cs="Arial"/>
+          <w:color w:val="05192D"/>
+        </w:rPr>
+        <w:t>there</w:t>
+      </w:r>
+      <w:proofErr w:type="spellEnd"/>
+      <w:r>
+        <w:rPr>
+          <w:rFonts w:ascii="Arial" w:hAnsi="Arial" w:cs="Arial"/>
+          <w:color w:val="05192D"/>
+        </w:rPr>
+        <w:t xml:space="preserve"> </w:t>
+      </w:r>
+      <w:proofErr w:type="spellStart"/>
+      <w:r>
+        <w:rPr>
+          <w:rFonts w:ascii="Arial" w:hAnsi="Arial" w:cs="Arial"/>
+          <w:color w:val="05192D"/>
+        </w:rPr>
+        <w:t>are</w:t>
+      </w:r>
+      <w:proofErr w:type="spellEnd"/>
+      <w:r>
+        <w:rPr>
+          <w:rFonts w:ascii="Arial" w:hAnsi="Arial" w:cs="Arial"/>
+          <w:color w:val="05192D"/>
+        </w:rPr>
+        <w:t xml:space="preserve"> </w:t>
+      </w:r>
+      <w:proofErr w:type="spellStart"/>
+      <w:r>
+        <w:rPr>
+          <w:rFonts w:ascii="Arial" w:hAnsi="Arial" w:cs="Arial"/>
+          <w:color w:val="05192D"/>
+          <w:highlight w:val="yellow"/>
+        </w:rPr>
+        <w:t>null</w:t>
+      </w:r>
+      <w:proofErr w:type="spellEnd"/>
+      <w:r>
+        <w:rPr>
+          <w:rFonts w:ascii="Arial" w:hAnsi="Arial" w:cs="Arial"/>
+          <w:color w:val="05192D"/>
+          <w:highlight w:val="yellow"/>
+        </w:rPr>
+        <w:t xml:space="preserve"> </w:t>
+      </w:r>
+      <w:proofErr w:type="spellStart"/>
+      <w:r>
+        <w:rPr>
+          <w:rFonts w:ascii="Arial" w:hAnsi="Arial" w:cs="Arial"/>
+          <w:color w:val="05192D"/>
+          <w:highlight w:val="yellow"/>
+        </w:rPr>
+        <w:t>values</w:t>
+      </w:r>
+      <w:proofErr w:type="spellEnd"/>
+      <w:r>
+        <w:rPr>
+          <w:rFonts w:ascii="Arial" w:hAnsi="Arial" w:cs="Arial"/>
+          <w:color w:val="05192D"/>
+        </w:rPr>
+        <w:t xml:space="preserve"> in </w:t>
+      </w:r>
+      <w:proofErr w:type="spellStart"/>
+      <w:r>
+        <w:rPr>
+          <w:rFonts w:ascii="Arial" w:hAnsi="Arial" w:cs="Arial"/>
+          <w:color w:val="05192D"/>
+        </w:rPr>
+        <w:t>our</w:t>
+      </w:r>
+      <w:proofErr w:type="spellEnd"/>
+      <w:r>
+        <w:rPr>
+          <w:rFonts w:ascii="Arial" w:hAnsi="Arial" w:cs="Arial"/>
+          <w:color w:val="05192D"/>
+        </w:rPr>
+        <w:t xml:space="preserve"> </w:t>
+      </w:r>
+      <w:proofErr w:type="spellStart"/>
+      <w:r>
+        <w:rPr>
+          <w:rFonts w:ascii="Arial" w:hAnsi="Arial" w:cs="Arial"/>
+          <w:color w:val="05192D"/>
+        </w:rPr>
+        <w:t>graph</w:t>
+      </w:r>
+      <w:proofErr w:type="spellEnd"/>
+      <w:r>
+        <w:rPr>
+          <w:rFonts w:ascii="Arial" w:hAnsi="Arial" w:cs="Arial"/>
+          <w:color w:val="05192D"/>
+        </w:rPr>
+        <w:t>. [Grafiğimizde boş değerler olduğunu fark edebilirsiniz.] </w:t>
+      </w:r>
+      <w:proofErr w:type="spellStart"/>
+      <w:r>
+        <w:rPr>
+          <w:rFonts w:ascii="Arial" w:hAnsi="Arial" w:cs="Arial"/>
+          <w:color w:val="05192D"/>
+        </w:rPr>
+        <w:t>This</w:t>
+      </w:r>
+      <w:proofErr w:type="spellEnd"/>
+      <w:r>
+        <w:rPr>
+          <w:rFonts w:ascii="Arial" w:hAnsi="Arial" w:cs="Arial"/>
+          <w:color w:val="05192D"/>
+        </w:rPr>
+        <w:t xml:space="preserve"> is </w:t>
+      </w:r>
+      <w:proofErr w:type="spellStart"/>
+      <w:r>
+        <w:rPr>
+          <w:rFonts w:ascii="Arial" w:hAnsi="Arial" w:cs="Arial"/>
+          <w:color w:val="05192D"/>
+        </w:rPr>
+        <w:t>misleading</w:t>
+      </w:r>
+      <w:proofErr w:type="spellEnd"/>
+      <w:r>
+        <w:rPr>
+          <w:rFonts w:ascii="Arial" w:hAnsi="Arial" w:cs="Arial"/>
+          <w:color w:val="05192D"/>
+        </w:rPr>
+        <w:t xml:space="preserve"> </w:t>
+      </w:r>
+      <w:proofErr w:type="spellStart"/>
+      <w:r>
+        <w:rPr>
+          <w:rFonts w:ascii="Arial" w:hAnsi="Arial" w:cs="Arial"/>
+          <w:color w:val="05192D"/>
+        </w:rPr>
+        <w:t>because</w:t>
+      </w:r>
+      <w:proofErr w:type="spellEnd"/>
+      <w:r>
+        <w:rPr>
+          <w:rFonts w:ascii="Arial" w:hAnsi="Arial" w:cs="Arial"/>
+          <w:color w:val="05192D"/>
+        </w:rPr>
+        <w:t xml:space="preserve"> it </w:t>
+      </w:r>
+      <w:proofErr w:type="spellStart"/>
+      <w:r>
+        <w:rPr>
+          <w:rFonts w:ascii="Arial" w:hAnsi="Arial" w:cs="Arial"/>
+          <w:color w:val="05192D"/>
+        </w:rPr>
+        <w:t>makes</w:t>
+      </w:r>
+      <w:proofErr w:type="spellEnd"/>
+      <w:r>
+        <w:rPr>
+          <w:rFonts w:ascii="Arial" w:hAnsi="Arial" w:cs="Arial"/>
+          <w:color w:val="05192D"/>
+        </w:rPr>
+        <w:t xml:space="preserve"> it </w:t>
+      </w:r>
+      <w:proofErr w:type="spellStart"/>
+      <w:r>
+        <w:rPr>
+          <w:rFonts w:ascii="Arial" w:hAnsi="Arial" w:cs="Arial"/>
+          <w:color w:val="05192D"/>
+        </w:rPr>
+        <w:t>look</w:t>
+      </w:r>
+      <w:proofErr w:type="spellEnd"/>
+      <w:r>
+        <w:rPr>
+          <w:rFonts w:ascii="Arial" w:hAnsi="Arial" w:cs="Arial"/>
+          <w:color w:val="05192D"/>
+        </w:rPr>
+        <w:t xml:space="preserve"> </w:t>
+      </w:r>
+      <w:proofErr w:type="spellStart"/>
+      <w:r>
+        <w:rPr>
+          <w:rFonts w:ascii="Arial" w:hAnsi="Arial" w:cs="Arial"/>
+          <w:color w:val="05192D"/>
+        </w:rPr>
+        <w:t>like</w:t>
+      </w:r>
+      <w:proofErr w:type="spellEnd"/>
+      <w:r>
+        <w:rPr>
+          <w:rFonts w:ascii="Arial" w:hAnsi="Arial" w:cs="Arial"/>
+          <w:color w:val="05192D"/>
+        </w:rPr>
+        <w:t xml:space="preserve"> </w:t>
+      </w:r>
+      <w:proofErr w:type="spellStart"/>
+      <w:r>
+        <w:rPr>
+          <w:rFonts w:ascii="Arial" w:hAnsi="Arial" w:cs="Arial"/>
+          <w:color w:val="05192D"/>
+        </w:rPr>
+        <w:t>the</w:t>
+      </w:r>
+      <w:proofErr w:type="spellEnd"/>
+      <w:r>
+        <w:rPr>
+          <w:rFonts w:ascii="Arial" w:hAnsi="Arial" w:cs="Arial"/>
+          <w:color w:val="05192D"/>
+        </w:rPr>
+        <w:t xml:space="preserve"> </w:t>
+      </w:r>
+      <w:proofErr w:type="spellStart"/>
+      <w:r>
+        <w:rPr>
+          <w:rFonts w:ascii="Arial" w:hAnsi="Arial" w:cs="Arial"/>
+          <w:color w:val="05192D"/>
+        </w:rPr>
+        <w:t>values</w:t>
+      </w:r>
+      <w:proofErr w:type="spellEnd"/>
+      <w:r>
+        <w:rPr>
+          <w:rFonts w:ascii="Arial" w:hAnsi="Arial" w:cs="Arial"/>
+          <w:color w:val="05192D"/>
+        </w:rPr>
+        <w:t xml:space="preserve"> </w:t>
+      </w:r>
+      <w:proofErr w:type="spellStart"/>
+      <w:r>
+        <w:rPr>
+          <w:rFonts w:ascii="Arial" w:hAnsi="Arial" w:cs="Arial"/>
+          <w:color w:val="05192D"/>
+        </w:rPr>
+        <w:t>are</w:t>
+      </w:r>
+      <w:proofErr w:type="spellEnd"/>
+      <w:r>
+        <w:rPr>
+          <w:rFonts w:ascii="Arial" w:hAnsi="Arial" w:cs="Arial"/>
+          <w:color w:val="05192D"/>
+        </w:rPr>
+        <w:t xml:space="preserve"> 0 </w:t>
+      </w:r>
+      <w:proofErr w:type="spellStart"/>
+      <w:r>
+        <w:rPr>
+          <w:rFonts w:ascii="Arial" w:hAnsi="Arial" w:cs="Arial"/>
+          <w:color w:val="05192D"/>
+        </w:rPr>
+        <w:t>when</w:t>
+      </w:r>
+      <w:proofErr w:type="spellEnd"/>
+      <w:r>
+        <w:rPr>
+          <w:rFonts w:ascii="Arial" w:hAnsi="Arial" w:cs="Arial"/>
+          <w:color w:val="05192D"/>
+        </w:rPr>
+        <w:t xml:space="preserve"> </w:t>
+      </w:r>
+      <w:proofErr w:type="spellStart"/>
+      <w:r>
+        <w:rPr>
+          <w:rFonts w:ascii="Arial" w:hAnsi="Arial" w:cs="Arial"/>
+          <w:color w:val="05192D"/>
+        </w:rPr>
+        <w:t>we</w:t>
+      </w:r>
+      <w:proofErr w:type="spellEnd"/>
+      <w:r>
+        <w:rPr>
+          <w:rFonts w:ascii="Arial" w:hAnsi="Arial" w:cs="Arial"/>
+          <w:color w:val="05192D"/>
+        </w:rPr>
+        <w:t xml:space="preserve"> </w:t>
+      </w:r>
+      <w:proofErr w:type="spellStart"/>
+      <w:r>
+        <w:rPr>
+          <w:rFonts w:ascii="Arial" w:hAnsi="Arial" w:cs="Arial"/>
+          <w:color w:val="05192D"/>
+        </w:rPr>
+        <w:t>just</w:t>
+      </w:r>
+      <w:proofErr w:type="spellEnd"/>
+      <w:r>
+        <w:rPr>
+          <w:rFonts w:ascii="Arial" w:hAnsi="Arial" w:cs="Arial"/>
+          <w:color w:val="05192D"/>
+        </w:rPr>
+        <w:t xml:space="preserve"> </w:t>
+      </w:r>
+      <w:proofErr w:type="spellStart"/>
+      <w:r>
+        <w:rPr>
+          <w:rFonts w:ascii="Arial" w:hAnsi="Arial" w:cs="Arial"/>
+          <w:color w:val="05192D"/>
+        </w:rPr>
+        <w:t>don’t</w:t>
+      </w:r>
+      <w:proofErr w:type="spellEnd"/>
+      <w:r>
+        <w:rPr>
+          <w:rFonts w:ascii="Arial" w:hAnsi="Arial" w:cs="Arial"/>
+          <w:color w:val="05192D"/>
+        </w:rPr>
+        <w:t xml:space="preserve"> </w:t>
+      </w:r>
+      <w:proofErr w:type="spellStart"/>
+      <w:r>
+        <w:rPr>
+          <w:rFonts w:ascii="Arial" w:hAnsi="Arial" w:cs="Arial"/>
+          <w:color w:val="05192D"/>
+        </w:rPr>
+        <w:t>know</w:t>
+      </w:r>
+      <w:proofErr w:type="spellEnd"/>
+      <w:r>
+        <w:rPr>
+          <w:rFonts w:ascii="Arial" w:hAnsi="Arial" w:cs="Arial"/>
+          <w:color w:val="05192D"/>
+        </w:rPr>
+        <w:t xml:space="preserve"> </w:t>
+      </w:r>
+      <w:proofErr w:type="spellStart"/>
+      <w:r>
+        <w:rPr>
+          <w:rFonts w:ascii="Arial" w:hAnsi="Arial" w:cs="Arial"/>
+          <w:color w:val="05192D"/>
+        </w:rPr>
+        <w:t>the</w:t>
+      </w:r>
+      <w:proofErr w:type="spellEnd"/>
+      <w:r>
+        <w:rPr>
+          <w:rFonts w:ascii="Arial" w:hAnsi="Arial" w:cs="Arial"/>
+          <w:color w:val="05192D"/>
+        </w:rPr>
+        <w:t xml:space="preserve"> </w:t>
+      </w:r>
+      <w:proofErr w:type="spellStart"/>
+      <w:r>
+        <w:rPr>
+          <w:rFonts w:ascii="Arial" w:hAnsi="Arial" w:cs="Arial"/>
+          <w:color w:val="05192D"/>
+        </w:rPr>
+        <w:t>actual</w:t>
+      </w:r>
+      <w:proofErr w:type="spellEnd"/>
+      <w:r>
+        <w:rPr>
+          <w:rFonts w:ascii="Arial" w:hAnsi="Arial" w:cs="Arial"/>
+          <w:color w:val="05192D"/>
+        </w:rPr>
+        <w:t xml:space="preserve"> </w:t>
+      </w:r>
+      <w:proofErr w:type="spellStart"/>
+      <w:r>
+        <w:rPr>
+          <w:rFonts w:ascii="Arial" w:hAnsi="Arial" w:cs="Arial"/>
+          <w:color w:val="05192D"/>
+        </w:rPr>
+        <w:t>values</w:t>
+      </w:r>
+      <w:proofErr w:type="spellEnd"/>
+      <w:r>
+        <w:rPr>
+          <w:rFonts w:ascii="Arial" w:hAnsi="Arial" w:cs="Arial"/>
+          <w:color w:val="05192D"/>
+        </w:rPr>
+        <w:t xml:space="preserve"> of </w:t>
+      </w:r>
+      <w:proofErr w:type="spellStart"/>
+      <w:r>
+        <w:rPr>
+          <w:rFonts w:ascii="Arial" w:hAnsi="Arial" w:cs="Arial"/>
+          <w:color w:val="05192D"/>
+        </w:rPr>
+        <w:t>those</w:t>
+      </w:r>
+      <w:proofErr w:type="spellEnd"/>
+      <w:r>
+        <w:rPr>
+          <w:rFonts w:ascii="Arial" w:hAnsi="Arial" w:cs="Arial"/>
+          <w:color w:val="05192D"/>
+        </w:rPr>
+        <w:t xml:space="preserve"> </w:t>
+      </w:r>
+      <w:proofErr w:type="spellStart"/>
+      <w:r>
+        <w:rPr>
+          <w:rFonts w:ascii="Arial" w:hAnsi="Arial" w:cs="Arial"/>
+          <w:color w:val="05192D"/>
+        </w:rPr>
+        <w:t>countries</w:t>
+      </w:r>
+      <w:proofErr w:type="spellEnd"/>
+      <w:r>
+        <w:rPr>
+          <w:rFonts w:ascii="Arial" w:hAnsi="Arial" w:cs="Arial"/>
+          <w:color w:val="05192D"/>
+        </w:rPr>
+        <w:t>. [Bu yanıltıcıdır çünkü bu ülkelerin gerçek değerlerini bilmediğimizde değerlerin 0 gibi görünmesine neden olur.] </w:t>
+      </w:r>
+      <w:proofErr w:type="spellStart"/>
+      <w:r>
+        <w:rPr>
+          <w:rFonts w:ascii="Arial" w:hAnsi="Arial" w:cs="Arial"/>
+          <w:color w:val="05192D"/>
+          <w:highlight w:val="yellow"/>
+        </w:rPr>
+        <w:t>We</w:t>
+      </w:r>
+      <w:proofErr w:type="spellEnd"/>
+      <w:r>
+        <w:rPr>
+          <w:rFonts w:ascii="Arial" w:hAnsi="Arial" w:cs="Arial"/>
+          <w:color w:val="05192D"/>
+          <w:highlight w:val="yellow"/>
+        </w:rPr>
+        <w:t xml:space="preserve"> can </w:t>
+      </w:r>
+      <w:proofErr w:type="spellStart"/>
+      <w:r>
+        <w:rPr>
+          <w:rFonts w:ascii="Arial" w:hAnsi="Arial" w:cs="Arial"/>
+          <w:color w:val="05192D"/>
+          <w:highlight w:val="yellow"/>
+        </w:rPr>
+        <w:t>filter</w:t>
+      </w:r>
+      <w:proofErr w:type="spellEnd"/>
+      <w:r>
+        <w:rPr>
+          <w:rFonts w:ascii="Arial" w:hAnsi="Arial" w:cs="Arial"/>
+          <w:color w:val="05192D"/>
+          <w:highlight w:val="yellow"/>
+        </w:rPr>
+        <w:t xml:space="preserve"> </w:t>
+      </w:r>
+      <w:proofErr w:type="spellStart"/>
+      <w:r>
+        <w:rPr>
+          <w:rFonts w:ascii="Arial" w:hAnsi="Arial" w:cs="Arial"/>
+          <w:color w:val="05192D"/>
+          <w:highlight w:val="yellow"/>
+        </w:rPr>
+        <w:t>out</w:t>
+      </w:r>
+      <w:proofErr w:type="spellEnd"/>
+      <w:r>
+        <w:rPr>
+          <w:rFonts w:ascii="Arial" w:hAnsi="Arial" w:cs="Arial"/>
+          <w:color w:val="05192D"/>
+          <w:highlight w:val="yellow"/>
+        </w:rPr>
+        <w:t xml:space="preserve"> </w:t>
+      </w:r>
+      <w:proofErr w:type="spellStart"/>
+      <w:r>
+        <w:rPr>
+          <w:rFonts w:ascii="Arial" w:hAnsi="Arial" w:cs="Arial"/>
+          <w:color w:val="05192D"/>
+          <w:highlight w:val="yellow"/>
+        </w:rPr>
+        <w:t>null</w:t>
+      </w:r>
+      <w:proofErr w:type="spellEnd"/>
+      <w:r>
+        <w:rPr>
+          <w:rFonts w:ascii="Arial" w:hAnsi="Arial" w:cs="Arial"/>
+          <w:color w:val="05192D"/>
+          <w:highlight w:val="yellow"/>
+        </w:rPr>
+        <w:t xml:space="preserve"> </w:t>
+      </w:r>
+      <w:proofErr w:type="spellStart"/>
+      <w:r>
+        <w:rPr>
+          <w:rFonts w:ascii="Arial" w:hAnsi="Arial" w:cs="Arial"/>
+          <w:color w:val="05192D"/>
+          <w:highlight w:val="yellow"/>
+        </w:rPr>
+        <w:t>values</w:t>
+      </w:r>
+      <w:proofErr w:type="spellEnd"/>
+      <w:r>
+        <w:rPr>
+          <w:rFonts w:ascii="Arial" w:hAnsi="Arial" w:cs="Arial"/>
+          <w:color w:val="05192D"/>
+          <w:highlight w:val="yellow"/>
+        </w:rPr>
+        <w:t xml:space="preserve"> </w:t>
+      </w:r>
+      <w:proofErr w:type="spellStart"/>
+      <w:r>
+        <w:rPr>
+          <w:rFonts w:ascii="Arial" w:hAnsi="Arial" w:cs="Arial"/>
+          <w:color w:val="05192D"/>
+          <w:highlight w:val="yellow"/>
+        </w:rPr>
+        <w:t>by</w:t>
+      </w:r>
+      <w:proofErr w:type="spellEnd"/>
+      <w:r>
+        <w:rPr>
+          <w:rFonts w:ascii="Arial" w:hAnsi="Arial" w:cs="Arial"/>
+          <w:color w:val="05192D"/>
+          <w:highlight w:val="yellow"/>
+        </w:rPr>
+        <w:t xml:space="preserve"> </w:t>
+      </w:r>
+      <w:proofErr w:type="spellStart"/>
+      <w:r>
+        <w:rPr>
+          <w:rFonts w:ascii="Arial" w:hAnsi="Arial" w:cs="Arial"/>
+          <w:color w:val="05192D"/>
+          <w:highlight w:val="yellow"/>
+        </w:rPr>
+        <w:t>going</w:t>
+      </w:r>
+      <w:proofErr w:type="spellEnd"/>
+      <w:r>
+        <w:rPr>
+          <w:rFonts w:ascii="Arial" w:hAnsi="Arial" w:cs="Arial"/>
+          <w:color w:val="05192D"/>
+          <w:highlight w:val="yellow"/>
+        </w:rPr>
+        <w:t xml:space="preserve"> </w:t>
+      </w:r>
+      <w:proofErr w:type="spellStart"/>
+      <w:r>
+        <w:rPr>
+          <w:rFonts w:ascii="Arial" w:hAnsi="Arial" w:cs="Arial"/>
+          <w:color w:val="05192D"/>
+          <w:highlight w:val="yellow"/>
+        </w:rPr>
+        <w:t>to</w:t>
+      </w:r>
+      <w:proofErr w:type="spellEnd"/>
+      <w:r>
+        <w:rPr>
+          <w:rFonts w:ascii="Arial" w:hAnsi="Arial" w:cs="Arial"/>
+          <w:color w:val="05192D"/>
+          <w:highlight w:val="yellow"/>
+        </w:rPr>
+        <w:t xml:space="preserve"> </w:t>
+      </w:r>
+      <w:proofErr w:type="spellStart"/>
+      <w:r>
+        <w:rPr>
+          <w:rFonts w:ascii="Arial" w:hAnsi="Arial" w:cs="Arial"/>
+          <w:color w:val="05192D"/>
+          <w:highlight w:val="yellow"/>
+        </w:rPr>
+        <w:t>the</w:t>
+      </w:r>
+      <w:proofErr w:type="spellEnd"/>
+      <w:r>
+        <w:rPr>
+          <w:rFonts w:ascii="Arial" w:hAnsi="Arial" w:cs="Arial"/>
+          <w:color w:val="05192D"/>
+          <w:highlight w:val="yellow"/>
+        </w:rPr>
+        <w:t xml:space="preserve"> </w:t>
+      </w:r>
+      <w:proofErr w:type="spellStart"/>
+      <w:r>
+        <w:rPr>
+          <w:rFonts w:ascii="Arial" w:hAnsi="Arial" w:cs="Arial"/>
+          <w:color w:val="05192D"/>
+          <w:highlight w:val="yellow"/>
+        </w:rPr>
+        <w:t>special</w:t>
+      </w:r>
+      <w:proofErr w:type="spellEnd"/>
+      <w:r>
+        <w:rPr>
+          <w:rFonts w:ascii="Arial" w:hAnsi="Arial" w:cs="Arial"/>
+          <w:color w:val="05192D"/>
+          <w:highlight w:val="yellow"/>
+        </w:rPr>
+        <w:t xml:space="preserve"> </w:t>
+      </w:r>
+      <w:proofErr w:type="spellStart"/>
+      <w:r>
+        <w:rPr>
+          <w:rFonts w:ascii="Arial" w:hAnsi="Arial" w:cs="Arial"/>
+          <w:color w:val="05192D"/>
+          <w:highlight w:val="yellow"/>
+        </w:rPr>
+        <w:t>tab</w:t>
+      </w:r>
+      <w:proofErr w:type="spellEnd"/>
+      <w:r>
+        <w:rPr>
+          <w:rFonts w:ascii="Arial" w:hAnsi="Arial" w:cs="Arial"/>
+          <w:color w:val="05192D"/>
+          <w:highlight w:val="yellow"/>
+        </w:rPr>
+        <w:t xml:space="preserve"> </w:t>
+      </w:r>
+      <w:proofErr w:type="spellStart"/>
+      <w:r>
+        <w:rPr>
+          <w:rFonts w:ascii="Arial" w:hAnsi="Arial" w:cs="Arial"/>
+          <w:color w:val="05192D"/>
+          <w:highlight w:val="yellow"/>
+        </w:rPr>
+        <w:t>and</w:t>
+      </w:r>
+      <w:proofErr w:type="spellEnd"/>
+      <w:r>
+        <w:rPr>
+          <w:rFonts w:ascii="Arial" w:hAnsi="Arial" w:cs="Arial"/>
+          <w:color w:val="05192D"/>
+          <w:highlight w:val="yellow"/>
+        </w:rPr>
+        <w:t xml:space="preserve"> </w:t>
+      </w:r>
+      <w:proofErr w:type="spellStart"/>
+      <w:r>
+        <w:rPr>
+          <w:rFonts w:ascii="Arial" w:hAnsi="Arial" w:cs="Arial"/>
+          <w:color w:val="05192D"/>
+          <w:highlight w:val="yellow"/>
+        </w:rPr>
+        <w:t>selecting</w:t>
+      </w:r>
+      <w:proofErr w:type="spellEnd"/>
+      <w:r>
+        <w:rPr>
+          <w:rFonts w:ascii="Arial" w:hAnsi="Arial" w:cs="Arial"/>
+          <w:color w:val="05192D"/>
+          <w:highlight w:val="yellow"/>
+        </w:rPr>
+        <w:t xml:space="preserve"> </w:t>
+      </w:r>
+      <w:proofErr w:type="spellStart"/>
+      <w:r>
+        <w:rPr>
+          <w:rFonts w:ascii="Arial" w:hAnsi="Arial" w:cs="Arial"/>
+          <w:color w:val="05192D"/>
+          <w:highlight w:val="yellow"/>
+        </w:rPr>
+        <w:t>non-null</w:t>
+      </w:r>
+      <w:proofErr w:type="spellEnd"/>
+      <w:r>
+        <w:rPr>
+          <w:rFonts w:ascii="Arial" w:hAnsi="Arial" w:cs="Arial"/>
+          <w:color w:val="05192D"/>
+          <w:highlight w:val="yellow"/>
+        </w:rPr>
+        <w:t xml:space="preserve"> </w:t>
+      </w:r>
+      <w:proofErr w:type="spellStart"/>
+      <w:r>
+        <w:rPr>
+          <w:rFonts w:ascii="Arial" w:hAnsi="Arial" w:cs="Arial"/>
+          <w:color w:val="05192D"/>
+          <w:highlight w:val="yellow"/>
+        </w:rPr>
+        <w:t>values</w:t>
+      </w:r>
+      <w:proofErr w:type="spellEnd"/>
+      <w:r>
+        <w:rPr>
+          <w:rFonts w:ascii="Arial" w:hAnsi="Arial" w:cs="Arial"/>
+          <w:color w:val="05192D"/>
+        </w:rPr>
+        <w:t>. [Özel sekmeye gidip boş olmayan değerleri seçerek boş değerleri filtreleyebiliriz.] </w:t>
+      </w:r>
+      <w:proofErr w:type="spellStart"/>
+      <w:r>
+        <w:rPr>
+          <w:rFonts w:ascii="Arial" w:hAnsi="Arial" w:cs="Arial"/>
+          <w:color w:val="05192D"/>
+          <w:highlight w:val="yellow"/>
+        </w:rPr>
+        <w:t>Another</w:t>
+      </w:r>
+      <w:proofErr w:type="spellEnd"/>
+      <w:r>
+        <w:rPr>
+          <w:rFonts w:ascii="Arial" w:hAnsi="Arial" w:cs="Arial"/>
+          <w:color w:val="05192D"/>
+          <w:highlight w:val="yellow"/>
+        </w:rPr>
+        <w:t xml:space="preserve"> </w:t>
+      </w:r>
+      <w:proofErr w:type="spellStart"/>
+      <w:r>
+        <w:rPr>
+          <w:rFonts w:ascii="Arial" w:hAnsi="Arial" w:cs="Arial"/>
+          <w:color w:val="05192D"/>
+          <w:highlight w:val="yellow"/>
+        </w:rPr>
+        <w:t>useful</w:t>
+      </w:r>
+      <w:proofErr w:type="spellEnd"/>
+      <w:r>
+        <w:rPr>
+          <w:rFonts w:ascii="Arial" w:hAnsi="Arial" w:cs="Arial"/>
+          <w:color w:val="05192D"/>
+          <w:highlight w:val="yellow"/>
+        </w:rPr>
+        <w:t xml:space="preserve"> </w:t>
+      </w:r>
+      <w:proofErr w:type="spellStart"/>
+      <w:r>
+        <w:rPr>
+          <w:rFonts w:ascii="Arial" w:hAnsi="Arial" w:cs="Arial"/>
+          <w:color w:val="05192D"/>
+          <w:highlight w:val="yellow"/>
+        </w:rPr>
+        <w:t>filter</w:t>
+      </w:r>
+      <w:proofErr w:type="spellEnd"/>
+      <w:r>
+        <w:rPr>
+          <w:rFonts w:ascii="Arial" w:hAnsi="Arial" w:cs="Arial"/>
+          <w:color w:val="05192D"/>
+          <w:highlight w:val="yellow"/>
+        </w:rPr>
+        <w:t xml:space="preserve"> is </w:t>
+      </w:r>
+      <w:proofErr w:type="spellStart"/>
+      <w:r>
+        <w:rPr>
+          <w:rFonts w:ascii="Arial" w:hAnsi="Arial" w:cs="Arial"/>
+          <w:color w:val="05192D"/>
+          <w:highlight w:val="yellow"/>
+        </w:rPr>
+        <w:t>the</w:t>
+      </w:r>
+      <w:proofErr w:type="spellEnd"/>
+      <w:r>
+        <w:rPr>
+          <w:rFonts w:ascii="Arial" w:hAnsi="Arial" w:cs="Arial"/>
+          <w:color w:val="05192D"/>
+          <w:highlight w:val="yellow"/>
+        </w:rPr>
+        <w:t xml:space="preserve"> TOP </w:t>
+      </w:r>
+      <w:proofErr w:type="spellStart"/>
+      <w:r>
+        <w:rPr>
+          <w:rFonts w:ascii="Arial" w:hAnsi="Arial" w:cs="Arial"/>
+          <w:color w:val="05192D"/>
+          <w:highlight w:val="yellow"/>
+        </w:rPr>
+        <w:t>filters</w:t>
+      </w:r>
+      <w:proofErr w:type="spellEnd"/>
+      <w:r>
+        <w:rPr>
+          <w:rFonts w:ascii="Arial" w:hAnsi="Arial" w:cs="Arial"/>
+          <w:color w:val="05192D"/>
+          <w:highlight w:val="yellow"/>
+        </w:rPr>
+        <w:t xml:space="preserve"> </w:t>
+      </w:r>
+      <w:proofErr w:type="spellStart"/>
+      <w:r>
+        <w:rPr>
+          <w:rFonts w:ascii="Arial" w:hAnsi="Arial" w:cs="Arial"/>
+          <w:color w:val="05192D"/>
+          <w:highlight w:val="yellow"/>
+        </w:rPr>
+        <w:t>for</w:t>
+      </w:r>
+      <w:proofErr w:type="spellEnd"/>
+      <w:r>
+        <w:rPr>
+          <w:rFonts w:ascii="Arial" w:hAnsi="Arial" w:cs="Arial"/>
+          <w:color w:val="05192D"/>
+          <w:highlight w:val="yellow"/>
+        </w:rPr>
+        <w:t xml:space="preserve"> </w:t>
+      </w:r>
+      <w:proofErr w:type="spellStart"/>
+      <w:r>
+        <w:rPr>
+          <w:rFonts w:ascii="Arial" w:hAnsi="Arial" w:cs="Arial"/>
+          <w:color w:val="05192D"/>
+          <w:highlight w:val="yellow"/>
+        </w:rPr>
+        <w:t>dimensions</w:t>
+      </w:r>
+      <w:proofErr w:type="spellEnd"/>
+      <w:r>
+        <w:rPr>
+          <w:rFonts w:ascii="Arial" w:hAnsi="Arial" w:cs="Arial"/>
+          <w:color w:val="05192D"/>
+        </w:rPr>
+        <w:t>. [Bir başka kullanışlı filtre, boyutlar için ÜST filtrelerdir.] </w:t>
+      </w:r>
+      <w:proofErr w:type="spellStart"/>
+      <w:r>
+        <w:rPr>
+          <w:rFonts w:ascii="Arial" w:hAnsi="Arial" w:cs="Arial"/>
+          <w:color w:val="05192D"/>
+        </w:rPr>
+        <w:t>For</w:t>
+      </w:r>
+      <w:proofErr w:type="spellEnd"/>
+      <w:r>
+        <w:rPr>
+          <w:rFonts w:ascii="Arial" w:hAnsi="Arial" w:cs="Arial"/>
+          <w:color w:val="05192D"/>
+        </w:rPr>
+        <w:t xml:space="preserve"> </w:t>
+      </w:r>
+      <w:proofErr w:type="spellStart"/>
+      <w:r>
+        <w:rPr>
+          <w:rFonts w:ascii="Arial" w:hAnsi="Arial" w:cs="Arial"/>
+          <w:color w:val="05192D"/>
+        </w:rPr>
+        <w:t>example</w:t>
+      </w:r>
+      <w:proofErr w:type="spellEnd"/>
+      <w:r>
+        <w:rPr>
+          <w:rFonts w:ascii="Arial" w:hAnsi="Arial" w:cs="Arial"/>
+          <w:color w:val="05192D"/>
+        </w:rPr>
+        <w:t xml:space="preserve">, </w:t>
+      </w:r>
+      <w:proofErr w:type="spellStart"/>
+      <w:r>
+        <w:rPr>
+          <w:rFonts w:ascii="Arial" w:hAnsi="Arial" w:cs="Arial"/>
+          <w:color w:val="05192D"/>
+        </w:rPr>
+        <w:t>let’s</w:t>
+      </w:r>
+      <w:proofErr w:type="spellEnd"/>
+      <w:r>
+        <w:rPr>
+          <w:rFonts w:ascii="Arial" w:hAnsi="Arial" w:cs="Arial"/>
+          <w:color w:val="05192D"/>
+        </w:rPr>
+        <w:t xml:space="preserve"> say </w:t>
+      </w:r>
+      <w:proofErr w:type="spellStart"/>
+      <w:r>
+        <w:rPr>
+          <w:rFonts w:ascii="Arial" w:hAnsi="Arial" w:cs="Arial"/>
+          <w:color w:val="05192D"/>
+        </w:rPr>
+        <w:t>we</w:t>
+      </w:r>
+      <w:proofErr w:type="spellEnd"/>
+      <w:r>
+        <w:rPr>
+          <w:rFonts w:ascii="Arial" w:hAnsi="Arial" w:cs="Arial"/>
+          <w:color w:val="05192D"/>
+        </w:rPr>
+        <w:t xml:space="preserve"> </w:t>
+      </w:r>
+      <w:proofErr w:type="spellStart"/>
+      <w:r>
+        <w:rPr>
+          <w:rFonts w:ascii="Arial" w:hAnsi="Arial" w:cs="Arial"/>
+          <w:color w:val="05192D"/>
+        </w:rPr>
+        <w:t>wanted</w:t>
+      </w:r>
+      <w:proofErr w:type="spellEnd"/>
+      <w:r>
+        <w:rPr>
+          <w:rFonts w:ascii="Arial" w:hAnsi="Arial" w:cs="Arial"/>
+          <w:color w:val="05192D"/>
+        </w:rPr>
+        <w:t xml:space="preserve"> </w:t>
+      </w:r>
+      <w:proofErr w:type="spellStart"/>
+      <w:r>
+        <w:rPr>
+          <w:rFonts w:ascii="Arial" w:hAnsi="Arial" w:cs="Arial"/>
+          <w:color w:val="05192D"/>
+        </w:rPr>
+        <w:t>to</w:t>
+      </w:r>
+      <w:proofErr w:type="spellEnd"/>
+      <w:r>
+        <w:rPr>
+          <w:rFonts w:ascii="Arial" w:hAnsi="Arial" w:cs="Arial"/>
+          <w:color w:val="05192D"/>
+        </w:rPr>
+        <w:t xml:space="preserve"> </w:t>
+      </w:r>
+      <w:proofErr w:type="spellStart"/>
+      <w:r>
+        <w:rPr>
+          <w:rFonts w:ascii="Arial" w:hAnsi="Arial" w:cs="Arial"/>
+          <w:color w:val="05192D"/>
+        </w:rPr>
+        <w:t>only</w:t>
+      </w:r>
+      <w:proofErr w:type="spellEnd"/>
+      <w:r>
+        <w:rPr>
+          <w:rFonts w:ascii="Arial" w:hAnsi="Arial" w:cs="Arial"/>
+          <w:color w:val="05192D"/>
+        </w:rPr>
+        <w:t xml:space="preserve"> </w:t>
+      </w:r>
+      <w:proofErr w:type="spellStart"/>
+      <w:r>
+        <w:rPr>
+          <w:rFonts w:ascii="Arial" w:hAnsi="Arial" w:cs="Arial"/>
+          <w:color w:val="05192D"/>
+        </w:rPr>
+        <w:t>show</w:t>
+      </w:r>
+      <w:proofErr w:type="spellEnd"/>
+      <w:r>
+        <w:rPr>
+          <w:rFonts w:ascii="Arial" w:hAnsi="Arial" w:cs="Arial"/>
+          <w:color w:val="05192D"/>
+        </w:rPr>
+        <w:t xml:space="preserve"> </w:t>
+      </w:r>
+      <w:proofErr w:type="spellStart"/>
+      <w:r>
+        <w:rPr>
+          <w:rFonts w:ascii="Arial" w:hAnsi="Arial" w:cs="Arial"/>
+          <w:color w:val="05192D"/>
+        </w:rPr>
+        <w:t>the</w:t>
+      </w:r>
+      <w:proofErr w:type="spellEnd"/>
+      <w:r>
+        <w:rPr>
+          <w:rFonts w:ascii="Arial" w:hAnsi="Arial" w:cs="Arial"/>
+          <w:color w:val="05192D"/>
+        </w:rPr>
+        <w:t xml:space="preserve"> top 5 </w:t>
+      </w:r>
+      <w:proofErr w:type="spellStart"/>
+      <w:r>
+        <w:rPr>
+          <w:rFonts w:ascii="Arial" w:hAnsi="Arial" w:cs="Arial"/>
+          <w:color w:val="05192D"/>
+        </w:rPr>
+        <w:t>countries</w:t>
+      </w:r>
+      <w:proofErr w:type="spellEnd"/>
+      <w:r>
+        <w:rPr>
+          <w:rFonts w:ascii="Arial" w:hAnsi="Arial" w:cs="Arial"/>
+          <w:color w:val="05192D"/>
+        </w:rPr>
+        <w:t xml:space="preserve"> </w:t>
+      </w:r>
+      <w:proofErr w:type="spellStart"/>
+      <w:r>
+        <w:rPr>
+          <w:rFonts w:ascii="Arial" w:hAnsi="Arial" w:cs="Arial"/>
+          <w:color w:val="05192D"/>
+        </w:rPr>
+        <w:t>with</w:t>
+      </w:r>
+      <w:proofErr w:type="spellEnd"/>
+      <w:r>
+        <w:rPr>
+          <w:rFonts w:ascii="Arial" w:hAnsi="Arial" w:cs="Arial"/>
+          <w:color w:val="05192D"/>
+        </w:rPr>
+        <w:t xml:space="preserve"> </w:t>
+      </w:r>
+      <w:proofErr w:type="spellStart"/>
+      <w:r>
+        <w:rPr>
+          <w:rFonts w:ascii="Arial" w:hAnsi="Arial" w:cs="Arial"/>
+          <w:color w:val="05192D"/>
+        </w:rPr>
+        <w:t>the</w:t>
+      </w:r>
+      <w:proofErr w:type="spellEnd"/>
+      <w:r>
+        <w:rPr>
+          <w:rFonts w:ascii="Arial" w:hAnsi="Arial" w:cs="Arial"/>
+          <w:color w:val="05192D"/>
+        </w:rPr>
+        <w:t xml:space="preserve"> </w:t>
+      </w:r>
+      <w:proofErr w:type="spellStart"/>
+      <w:r>
+        <w:rPr>
+          <w:rFonts w:ascii="Arial" w:hAnsi="Arial" w:cs="Arial"/>
+          <w:color w:val="05192D"/>
+        </w:rPr>
+        <w:t>highest</w:t>
+      </w:r>
+      <w:proofErr w:type="spellEnd"/>
+      <w:r>
+        <w:rPr>
+          <w:rFonts w:ascii="Arial" w:hAnsi="Arial" w:cs="Arial"/>
+          <w:color w:val="05192D"/>
+        </w:rPr>
+        <w:t xml:space="preserve"> </w:t>
+      </w:r>
+      <w:proofErr w:type="spellStart"/>
+      <w:r>
+        <w:rPr>
+          <w:rFonts w:ascii="Arial" w:hAnsi="Arial" w:cs="Arial"/>
+          <w:color w:val="05192D"/>
+        </w:rPr>
+        <w:t>cellphone</w:t>
+      </w:r>
+      <w:proofErr w:type="spellEnd"/>
+      <w:r>
+        <w:rPr>
+          <w:rFonts w:ascii="Arial" w:hAnsi="Arial" w:cs="Arial"/>
+          <w:color w:val="05192D"/>
+        </w:rPr>
+        <w:t xml:space="preserve"> </w:t>
+      </w:r>
+      <w:proofErr w:type="spellStart"/>
+      <w:r>
+        <w:rPr>
+          <w:rFonts w:ascii="Arial" w:hAnsi="Arial" w:cs="Arial"/>
+          <w:color w:val="05192D"/>
+        </w:rPr>
+        <w:t>metric</w:t>
+      </w:r>
+      <w:proofErr w:type="spellEnd"/>
+      <w:r>
+        <w:rPr>
+          <w:rFonts w:ascii="Arial" w:hAnsi="Arial" w:cs="Arial"/>
+          <w:color w:val="05192D"/>
+        </w:rPr>
+        <w:t xml:space="preserve"> </w:t>
+      </w:r>
+      <w:proofErr w:type="spellStart"/>
+      <w:r>
+        <w:rPr>
+          <w:rFonts w:ascii="Arial" w:hAnsi="Arial" w:cs="Arial"/>
+          <w:color w:val="05192D"/>
+        </w:rPr>
+        <w:t>average</w:t>
+      </w:r>
+      <w:proofErr w:type="spellEnd"/>
+      <w:r>
+        <w:rPr>
+          <w:rFonts w:ascii="Arial" w:hAnsi="Arial" w:cs="Arial"/>
+          <w:color w:val="05192D"/>
+        </w:rPr>
+        <w:t xml:space="preserve"> </w:t>
+      </w:r>
+      <w:proofErr w:type="spellStart"/>
+      <w:r>
+        <w:rPr>
+          <w:rFonts w:ascii="Arial" w:hAnsi="Arial" w:cs="Arial"/>
+          <w:color w:val="05192D"/>
+        </w:rPr>
+        <w:t>across</w:t>
+      </w:r>
+      <w:proofErr w:type="spellEnd"/>
+      <w:r>
+        <w:rPr>
+          <w:rFonts w:ascii="Arial" w:hAnsi="Arial" w:cs="Arial"/>
+          <w:color w:val="05192D"/>
+        </w:rPr>
+        <w:t xml:space="preserve"> </w:t>
+      </w:r>
+      <w:proofErr w:type="spellStart"/>
+      <w:r>
+        <w:rPr>
+          <w:rFonts w:ascii="Arial" w:hAnsi="Arial" w:cs="Arial"/>
+          <w:color w:val="05192D"/>
+        </w:rPr>
+        <w:t>all</w:t>
+      </w:r>
+      <w:proofErr w:type="spellEnd"/>
+      <w:r>
+        <w:rPr>
+          <w:rFonts w:ascii="Arial" w:hAnsi="Arial" w:cs="Arial"/>
+          <w:color w:val="05192D"/>
+        </w:rPr>
+        <w:t xml:space="preserve"> </w:t>
+      </w:r>
+      <w:proofErr w:type="spellStart"/>
+      <w:r>
+        <w:rPr>
+          <w:rFonts w:ascii="Arial" w:hAnsi="Arial" w:cs="Arial"/>
+          <w:color w:val="05192D"/>
+        </w:rPr>
+        <w:t>years</w:t>
+      </w:r>
+      <w:proofErr w:type="spellEnd"/>
+      <w:r>
+        <w:rPr>
+          <w:rFonts w:ascii="Arial" w:hAnsi="Arial" w:cs="Arial"/>
+          <w:color w:val="05192D"/>
+        </w:rPr>
+        <w:t>. [Örneğin, tüm yıllar boyunca yalnızca en yüksek cep telefonu ölçüm ortalamasına sahip ilk 5 ülkeyi göstermek istediğimizi varsayalım.] </w:t>
+      </w:r>
+      <w:proofErr w:type="spellStart"/>
+      <w:r>
+        <w:rPr>
+          <w:rFonts w:ascii="Arial" w:hAnsi="Arial" w:cs="Arial"/>
+          <w:color w:val="05192D"/>
+        </w:rPr>
+        <w:t>We</w:t>
+      </w:r>
+      <w:proofErr w:type="spellEnd"/>
+      <w:r>
+        <w:rPr>
+          <w:rFonts w:ascii="Arial" w:hAnsi="Arial" w:cs="Arial"/>
+          <w:color w:val="05192D"/>
+        </w:rPr>
+        <w:t xml:space="preserve"> </w:t>
+      </w:r>
+      <w:proofErr w:type="spellStart"/>
+      <w:r>
+        <w:rPr>
+          <w:rFonts w:ascii="Arial" w:hAnsi="Arial" w:cs="Arial"/>
+          <w:color w:val="05192D"/>
+        </w:rPr>
+        <w:t>go</w:t>
+      </w:r>
+      <w:proofErr w:type="spellEnd"/>
+      <w:r>
+        <w:rPr>
+          <w:rFonts w:ascii="Arial" w:hAnsi="Arial" w:cs="Arial"/>
+          <w:color w:val="05192D"/>
+        </w:rPr>
+        <w:t xml:space="preserve"> </w:t>
+      </w:r>
+      <w:proofErr w:type="spellStart"/>
+      <w:r>
+        <w:rPr>
+          <w:rFonts w:ascii="Arial" w:hAnsi="Arial" w:cs="Arial"/>
+          <w:color w:val="05192D"/>
+        </w:rPr>
+        <w:t>into</w:t>
+      </w:r>
+      <w:proofErr w:type="spellEnd"/>
+      <w:r>
+        <w:rPr>
+          <w:rFonts w:ascii="Arial" w:hAnsi="Arial" w:cs="Arial"/>
+          <w:color w:val="05192D"/>
+        </w:rPr>
+        <w:t xml:space="preserve"> </w:t>
+      </w:r>
+      <w:proofErr w:type="spellStart"/>
+      <w:r>
+        <w:rPr>
+          <w:rFonts w:ascii="Arial" w:hAnsi="Arial" w:cs="Arial"/>
+          <w:color w:val="05192D"/>
+        </w:rPr>
+        <w:t>the</w:t>
+      </w:r>
+      <w:proofErr w:type="spellEnd"/>
+      <w:r>
+        <w:rPr>
+          <w:rFonts w:ascii="Arial" w:hAnsi="Arial" w:cs="Arial"/>
+          <w:color w:val="05192D"/>
+        </w:rPr>
+        <w:t xml:space="preserve"> top </w:t>
+      </w:r>
+      <w:proofErr w:type="spellStart"/>
+      <w:r>
+        <w:rPr>
+          <w:rFonts w:ascii="Arial" w:hAnsi="Arial" w:cs="Arial"/>
+          <w:color w:val="05192D"/>
+        </w:rPr>
+        <w:t>tab</w:t>
+      </w:r>
+      <w:proofErr w:type="spellEnd"/>
+      <w:r>
+        <w:rPr>
+          <w:rFonts w:ascii="Arial" w:hAnsi="Arial" w:cs="Arial"/>
+          <w:color w:val="05192D"/>
+        </w:rPr>
+        <w:t xml:space="preserve"> </w:t>
+      </w:r>
+      <w:proofErr w:type="spellStart"/>
+      <w:r>
+        <w:rPr>
+          <w:rFonts w:ascii="Arial" w:hAnsi="Arial" w:cs="Arial"/>
+          <w:color w:val="05192D"/>
+        </w:rPr>
+        <w:t>to</w:t>
+      </w:r>
+      <w:proofErr w:type="spellEnd"/>
+      <w:r>
+        <w:rPr>
+          <w:rFonts w:ascii="Arial" w:hAnsi="Arial" w:cs="Arial"/>
+          <w:color w:val="05192D"/>
+        </w:rPr>
+        <w:t xml:space="preserve"> do </w:t>
+      </w:r>
+      <w:proofErr w:type="spellStart"/>
+      <w:r>
+        <w:rPr>
+          <w:rFonts w:ascii="Arial" w:hAnsi="Arial" w:cs="Arial"/>
+          <w:color w:val="05192D"/>
+        </w:rPr>
+        <w:t>this</w:t>
+      </w:r>
+      <w:proofErr w:type="spellEnd"/>
+      <w:r>
+        <w:rPr>
+          <w:rFonts w:ascii="Arial" w:hAnsi="Arial" w:cs="Arial"/>
+          <w:color w:val="05192D"/>
+        </w:rPr>
+        <w:t>. [Bunu yapmak için üst sekmeye giriyoruz.] </w:t>
+      </w:r>
+      <w:proofErr w:type="spellStart"/>
+      <w:r>
+        <w:rPr>
+          <w:rFonts w:ascii="Arial" w:hAnsi="Arial" w:cs="Arial"/>
+          <w:color w:val="05192D"/>
+          <w:highlight w:val="yellow"/>
+        </w:rPr>
+        <w:t>Note</w:t>
+      </w:r>
+      <w:proofErr w:type="spellEnd"/>
+      <w:r>
+        <w:rPr>
+          <w:rFonts w:ascii="Arial" w:hAnsi="Arial" w:cs="Arial"/>
+          <w:color w:val="05192D"/>
+          <w:highlight w:val="yellow"/>
+        </w:rPr>
+        <w:t xml:space="preserve"> </w:t>
+      </w:r>
+      <w:proofErr w:type="spellStart"/>
+      <w:r>
+        <w:rPr>
+          <w:rFonts w:ascii="Arial" w:hAnsi="Arial" w:cs="Arial"/>
+          <w:color w:val="05192D"/>
+          <w:highlight w:val="yellow"/>
+        </w:rPr>
+        <w:t>that</w:t>
+      </w:r>
+      <w:proofErr w:type="spellEnd"/>
+      <w:r>
+        <w:rPr>
+          <w:rFonts w:ascii="Arial" w:hAnsi="Arial" w:cs="Arial"/>
+          <w:color w:val="05192D"/>
+          <w:highlight w:val="yellow"/>
+        </w:rPr>
+        <w:t xml:space="preserve"> </w:t>
+      </w:r>
+      <w:proofErr w:type="spellStart"/>
+      <w:r>
+        <w:rPr>
+          <w:rFonts w:ascii="Arial" w:hAnsi="Arial" w:cs="Arial"/>
+          <w:color w:val="05192D"/>
+          <w:highlight w:val="yellow"/>
+        </w:rPr>
+        <w:t>you</w:t>
+      </w:r>
+      <w:proofErr w:type="spellEnd"/>
+      <w:r>
+        <w:rPr>
+          <w:rFonts w:ascii="Arial" w:hAnsi="Arial" w:cs="Arial"/>
+          <w:color w:val="05192D"/>
+          <w:highlight w:val="yellow"/>
+        </w:rPr>
+        <w:t xml:space="preserve"> can </w:t>
+      </w:r>
+      <w:proofErr w:type="spellStart"/>
+      <w:r>
+        <w:rPr>
+          <w:rFonts w:ascii="Arial" w:hAnsi="Arial" w:cs="Arial"/>
+          <w:color w:val="05192D"/>
+          <w:highlight w:val="yellow"/>
+        </w:rPr>
+        <w:t>also</w:t>
+      </w:r>
+      <w:proofErr w:type="spellEnd"/>
+      <w:r>
+        <w:rPr>
+          <w:rFonts w:ascii="Arial" w:hAnsi="Arial" w:cs="Arial"/>
+          <w:color w:val="05192D"/>
+          <w:highlight w:val="yellow"/>
+        </w:rPr>
+        <w:t xml:space="preserve"> </w:t>
+      </w:r>
+      <w:proofErr w:type="spellStart"/>
+      <w:r>
+        <w:rPr>
+          <w:rFonts w:ascii="Arial" w:hAnsi="Arial" w:cs="Arial"/>
+          <w:color w:val="05192D"/>
+          <w:highlight w:val="yellow"/>
+        </w:rPr>
+        <w:t>choose</w:t>
+      </w:r>
+      <w:proofErr w:type="spellEnd"/>
+      <w:r>
+        <w:rPr>
+          <w:rFonts w:ascii="Arial" w:hAnsi="Arial" w:cs="Arial"/>
+          <w:color w:val="05192D"/>
+          <w:highlight w:val="yellow"/>
+        </w:rPr>
+        <w:t xml:space="preserve"> </w:t>
+      </w:r>
+      <w:proofErr w:type="spellStart"/>
+      <w:r>
+        <w:rPr>
+          <w:rFonts w:ascii="Arial" w:hAnsi="Arial" w:cs="Arial"/>
+          <w:color w:val="05192D"/>
+          <w:highlight w:val="yellow"/>
+        </w:rPr>
+        <w:t>bottom</w:t>
+      </w:r>
+      <w:proofErr w:type="spellEnd"/>
+      <w:r>
+        <w:rPr>
+          <w:rFonts w:ascii="Arial" w:hAnsi="Arial" w:cs="Arial"/>
+          <w:color w:val="05192D"/>
+          <w:highlight w:val="yellow"/>
+        </w:rPr>
+        <w:t xml:space="preserve"> </w:t>
+      </w:r>
+      <w:proofErr w:type="spellStart"/>
+      <w:r>
+        <w:rPr>
+          <w:rFonts w:ascii="Arial" w:hAnsi="Arial" w:cs="Arial"/>
+          <w:color w:val="05192D"/>
+          <w:highlight w:val="yellow"/>
+        </w:rPr>
+        <w:t>instead</w:t>
+      </w:r>
+      <w:proofErr w:type="spellEnd"/>
+      <w:r>
+        <w:rPr>
+          <w:rFonts w:ascii="Arial" w:hAnsi="Arial" w:cs="Arial"/>
+          <w:color w:val="05192D"/>
+          <w:highlight w:val="yellow"/>
+        </w:rPr>
+        <w:t xml:space="preserve"> of top.</w:t>
       </w:r>
       <w:bookmarkStart w:id="0" w:name="_GoBack"/>
       <w:bookmarkEnd w:id="0"/>
-      <w:r>
-        <w:rPr>
-          <w:rFonts w:ascii="Arial" w:hAnsi="Arial" w:cs="Arial"/>
-          <w:color w:val="05192D"/>
-        </w:rPr>
-        <w:t>e</w:t>
-      </w:r>
-      <w:proofErr w:type="spellEnd"/>
-      <w:r>
-        <w:rPr>
-          <w:rFonts w:ascii="Arial" w:hAnsi="Arial" w:cs="Arial"/>
-          <w:color w:val="05192D"/>
-        </w:rPr>
-        <w:t xml:space="preserve"> </w:t>
-      </w:r>
-      <w:proofErr w:type="spellStart"/>
-      <w:r>
-        <w:rPr>
-          <w:rFonts w:ascii="Arial" w:hAnsi="Arial" w:cs="Arial"/>
-          <w:color w:val="05192D"/>
-        </w:rPr>
-        <w:t>the</w:t>
-      </w:r>
-      <w:proofErr w:type="spellEnd"/>
-      <w:r>
-        <w:rPr>
-          <w:rFonts w:ascii="Arial" w:hAnsi="Arial" w:cs="Arial"/>
-          <w:color w:val="05192D"/>
-        </w:rPr>
-        <w:t xml:space="preserve"> </w:t>
-      </w:r>
-      <w:proofErr w:type="spellStart"/>
-      <w:r>
-        <w:rPr>
-          <w:rFonts w:ascii="Arial" w:hAnsi="Arial" w:cs="Arial"/>
-          <w:color w:val="05192D"/>
-        </w:rPr>
-        <w:t>side-by-side</w:t>
-      </w:r>
-      <w:proofErr w:type="spellEnd"/>
-      <w:r>
-        <w:rPr>
-          <w:rFonts w:ascii="Arial" w:hAnsi="Arial" w:cs="Arial"/>
-          <w:color w:val="05192D"/>
-        </w:rPr>
-        <w:t xml:space="preserve"> bar </w:t>
-      </w:r>
-      <w:proofErr w:type="spellStart"/>
-      <w:r>
-        <w:rPr>
-          <w:rFonts w:ascii="Arial" w:hAnsi="Arial" w:cs="Arial"/>
-          <w:color w:val="05192D"/>
-        </w:rPr>
-        <w:t>graph</w:t>
-      </w:r>
-      <w:proofErr w:type="spellEnd"/>
-      <w:r>
-        <w:rPr>
-          <w:rFonts w:ascii="Arial" w:hAnsi="Arial" w:cs="Arial"/>
-          <w:color w:val="05192D"/>
-        </w:rPr>
-        <w:t>. [Yan yana çubuk grafik gibi daha uygun bir görselleştirme seçmek için bana göster özelliğini kullanalım.] </w:t>
-      </w:r>
-      <w:proofErr w:type="spellStart"/>
-      <w:r>
-        <w:rPr>
-          <w:rFonts w:ascii="Arial" w:hAnsi="Arial" w:cs="Arial"/>
-          <w:color w:val="05192D"/>
-        </w:rPr>
-        <w:t>Both</w:t>
-      </w:r>
-      <w:proofErr w:type="spellEnd"/>
-      <w:r>
-        <w:rPr>
-          <w:rFonts w:ascii="Arial" w:hAnsi="Arial" w:cs="Arial"/>
-          <w:color w:val="05192D"/>
-        </w:rPr>
-        <w:t xml:space="preserve"> </w:t>
-      </w:r>
-      <w:proofErr w:type="spellStart"/>
-      <w:r>
-        <w:rPr>
-          <w:rFonts w:ascii="Arial" w:hAnsi="Arial" w:cs="Arial"/>
-          <w:color w:val="05192D"/>
-        </w:rPr>
-        <w:t>communication</w:t>
-      </w:r>
-      <w:proofErr w:type="spellEnd"/>
-      <w:r>
-        <w:rPr>
-          <w:rFonts w:ascii="Arial" w:hAnsi="Arial" w:cs="Arial"/>
-          <w:color w:val="05192D"/>
-        </w:rPr>
-        <w:t xml:space="preserve"> </w:t>
-      </w:r>
-      <w:proofErr w:type="spellStart"/>
-      <w:r>
-        <w:rPr>
-          <w:rFonts w:ascii="Arial" w:hAnsi="Arial" w:cs="Arial"/>
-          <w:color w:val="05192D"/>
-        </w:rPr>
-        <w:t>metrics</w:t>
-      </w:r>
-      <w:proofErr w:type="spellEnd"/>
-      <w:r>
-        <w:rPr>
-          <w:rFonts w:ascii="Arial" w:hAnsi="Arial" w:cs="Arial"/>
-          <w:color w:val="05192D"/>
-        </w:rPr>
-        <w:t xml:space="preserve"> </w:t>
-      </w:r>
-      <w:proofErr w:type="spellStart"/>
-      <w:r>
-        <w:rPr>
-          <w:rFonts w:ascii="Arial" w:hAnsi="Arial" w:cs="Arial"/>
-          <w:color w:val="05192D"/>
-        </w:rPr>
-        <w:t>are</w:t>
-      </w:r>
-      <w:proofErr w:type="spellEnd"/>
-      <w:r>
-        <w:rPr>
-          <w:rFonts w:ascii="Arial" w:hAnsi="Arial" w:cs="Arial"/>
-          <w:color w:val="05192D"/>
-        </w:rPr>
-        <w:t xml:space="preserve"> in </w:t>
-      </w:r>
-      <w:proofErr w:type="spellStart"/>
-      <w:r>
-        <w:rPr>
-          <w:rFonts w:ascii="Arial" w:hAnsi="Arial" w:cs="Arial"/>
-          <w:color w:val="05192D"/>
-        </w:rPr>
-        <w:t>the</w:t>
-      </w:r>
-      <w:proofErr w:type="spellEnd"/>
-      <w:r>
-        <w:rPr>
-          <w:rFonts w:ascii="Arial" w:hAnsi="Arial" w:cs="Arial"/>
-          <w:color w:val="05192D"/>
-        </w:rPr>
-        <w:t xml:space="preserve"> </w:t>
-      </w:r>
-      <w:proofErr w:type="spellStart"/>
-      <w:r>
-        <w:rPr>
-          <w:rFonts w:ascii="Arial" w:hAnsi="Arial" w:cs="Arial"/>
-          <w:color w:val="05192D"/>
-        </w:rPr>
-        <w:t>filter</w:t>
-      </w:r>
-      <w:proofErr w:type="spellEnd"/>
-      <w:r>
-        <w:rPr>
-          <w:rFonts w:ascii="Arial" w:hAnsi="Arial" w:cs="Arial"/>
-          <w:color w:val="05192D"/>
-        </w:rPr>
-        <w:t xml:space="preserve"> </w:t>
-      </w:r>
-      <w:proofErr w:type="spellStart"/>
-      <w:r>
-        <w:rPr>
-          <w:rFonts w:ascii="Arial" w:hAnsi="Arial" w:cs="Arial"/>
-          <w:color w:val="05192D"/>
-        </w:rPr>
-        <w:t>card</w:t>
-      </w:r>
-      <w:proofErr w:type="spellEnd"/>
-      <w:r>
-        <w:rPr>
-          <w:rFonts w:ascii="Arial" w:hAnsi="Arial" w:cs="Arial"/>
-          <w:color w:val="05192D"/>
-        </w:rPr>
-        <w:t>. [Her iki iletişim metriği de filtre kartındadır.] </w:t>
-      </w:r>
-      <w:proofErr w:type="spellStart"/>
-      <w:r>
-        <w:rPr>
-          <w:rFonts w:ascii="Arial" w:hAnsi="Arial" w:cs="Arial"/>
-          <w:color w:val="05192D"/>
-        </w:rPr>
-        <w:t>If</w:t>
-      </w:r>
-      <w:proofErr w:type="spellEnd"/>
-      <w:r>
-        <w:rPr>
-          <w:rFonts w:ascii="Arial" w:hAnsi="Arial" w:cs="Arial"/>
-          <w:color w:val="05192D"/>
-        </w:rPr>
-        <w:t xml:space="preserve"> </w:t>
-      </w:r>
-      <w:proofErr w:type="spellStart"/>
-      <w:r>
-        <w:rPr>
-          <w:rFonts w:ascii="Arial" w:hAnsi="Arial" w:cs="Arial"/>
-          <w:color w:val="05192D"/>
-        </w:rPr>
-        <w:t>we</w:t>
-      </w:r>
-      <w:proofErr w:type="spellEnd"/>
-      <w:r>
-        <w:rPr>
-          <w:rFonts w:ascii="Arial" w:hAnsi="Arial" w:cs="Arial"/>
-          <w:color w:val="05192D"/>
-        </w:rPr>
-        <w:t xml:space="preserve"> </w:t>
-      </w:r>
-      <w:proofErr w:type="spellStart"/>
-      <w:r>
-        <w:rPr>
-          <w:rFonts w:ascii="Arial" w:hAnsi="Arial" w:cs="Arial"/>
-          <w:color w:val="05192D"/>
-        </w:rPr>
-        <w:t>select</w:t>
-      </w:r>
-      <w:proofErr w:type="spellEnd"/>
-      <w:r>
-        <w:rPr>
-          <w:rFonts w:ascii="Arial" w:hAnsi="Arial" w:cs="Arial"/>
-          <w:color w:val="05192D"/>
-        </w:rPr>
-        <w:t xml:space="preserve"> </w:t>
-      </w:r>
-      <w:proofErr w:type="spellStart"/>
-      <w:r>
-        <w:rPr>
-          <w:rFonts w:ascii="Arial" w:hAnsi="Arial" w:cs="Arial"/>
-          <w:color w:val="05192D"/>
-        </w:rPr>
-        <w:t>show</w:t>
-      </w:r>
-      <w:proofErr w:type="spellEnd"/>
-      <w:r>
-        <w:rPr>
-          <w:rFonts w:ascii="Arial" w:hAnsi="Arial" w:cs="Arial"/>
-          <w:color w:val="05192D"/>
-        </w:rPr>
-        <w:t xml:space="preserve"> </w:t>
-      </w:r>
-      <w:proofErr w:type="spellStart"/>
-      <w:r>
-        <w:rPr>
-          <w:rFonts w:ascii="Arial" w:hAnsi="Arial" w:cs="Arial"/>
-          <w:color w:val="05192D"/>
-        </w:rPr>
-        <w:t>filter</w:t>
-      </w:r>
-      <w:proofErr w:type="spellEnd"/>
-      <w:r>
-        <w:rPr>
-          <w:rFonts w:ascii="Arial" w:hAnsi="Arial" w:cs="Arial"/>
-          <w:color w:val="05192D"/>
-        </w:rPr>
-        <w:t xml:space="preserve"> </w:t>
-      </w:r>
-      <w:proofErr w:type="spellStart"/>
-      <w:r>
-        <w:rPr>
-          <w:rFonts w:ascii="Arial" w:hAnsi="Arial" w:cs="Arial"/>
-          <w:color w:val="05192D"/>
-        </w:rPr>
-        <w:t>for</w:t>
-      </w:r>
-      <w:proofErr w:type="spellEnd"/>
-      <w:r>
-        <w:rPr>
-          <w:rFonts w:ascii="Arial" w:hAnsi="Arial" w:cs="Arial"/>
-          <w:color w:val="05192D"/>
-        </w:rPr>
-        <w:t xml:space="preserve"> </w:t>
-      </w:r>
-      <w:proofErr w:type="spellStart"/>
-      <w:r>
-        <w:rPr>
-          <w:rFonts w:ascii="Arial" w:hAnsi="Arial" w:cs="Arial"/>
-          <w:color w:val="05192D"/>
-        </w:rPr>
-        <w:t>both</w:t>
-      </w:r>
-      <w:proofErr w:type="spellEnd"/>
-      <w:r>
-        <w:rPr>
-          <w:rFonts w:ascii="Arial" w:hAnsi="Arial" w:cs="Arial"/>
-          <w:color w:val="05192D"/>
-        </w:rPr>
-        <w:t xml:space="preserve">, </w:t>
-      </w:r>
-      <w:proofErr w:type="spellStart"/>
-      <w:r>
-        <w:rPr>
-          <w:rFonts w:ascii="Arial" w:hAnsi="Arial" w:cs="Arial"/>
-          <w:color w:val="05192D"/>
-        </w:rPr>
-        <w:t>we</w:t>
-      </w:r>
-      <w:proofErr w:type="spellEnd"/>
-      <w:r>
-        <w:rPr>
-          <w:rFonts w:ascii="Arial" w:hAnsi="Arial" w:cs="Arial"/>
-          <w:color w:val="05192D"/>
-        </w:rPr>
-        <w:t xml:space="preserve"> can </w:t>
-      </w:r>
-      <w:proofErr w:type="spellStart"/>
-      <w:r>
-        <w:rPr>
-          <w:rFonts w:ascii="Arial" w:hAnsi="Arial" w:cs="Arial"/>
-          <w:color w:val="05192D"/>
-        </w:rPr>
-        <w:t>see</w:t>
-      </w:r>
-      <w:proofErr w:type="spellEnd"/>
-      <w:r>
-        <w:rPr>
-          <w:rFonts w:ascii="Arial" w:hAnsi="Arial" w:cs="Arial"/>
-          <w:color w:val="05192D"/>
-        </w:rPr>
-        <w:t xml:space="preserve"> </w:t>
-      </w:r>
-      <w:proofErr w:type="spellStart"/>
-      <w:r>
-        <w:rPr>
-          <w:rFonts w:ascii="Arial" w:hAnsi="Arial" w:cs="Arial"/>
-          <w:color w:val="05192D"/>
-        </w:rPr>
-        <w:t>interactive</w:t>
-      </w:r>
-      <w:proofErr w:type="spellEnd"/>
-      <w:r>
-        <w:rPr>
-          <w:rFonts w:ascii="Arial" w:hAnsi="Arial" w:cs="Arial"/>
-          <w:color w:val="05192D"/>
-        </w:rPr>
-        <w:t xml:space="preserve"> </w:t>
-      </w:r>
-      <w:proofErr w:type="spellStart"/>
-      <w:r>
-        <w:rPr>
-          <w:rFonts w:ascii="Arial" w:hAnsi="Arial" w:cs="Arial"/>
-          <w:color w:val="05192D"/>
-        </w:rPr>
-        <w:t>filter</w:t>
-      </w:r>
-      <w:proofErr w:type="spellEnd"/>
-      <w:r>
-        <w:rPr>
-          <w:rFonts w:ascii="Arial" w:hAnsi="Arial" w:cs="Arial"/>
-          <w:color w:val="05192D"/>
-        </w:rPr>
-        <w:t xml:space="preserve"> </w:t>
-      </w:r>
-      <w:proofErr w:type="spellStart"/>
-      <w:r>
-        <w:rPr>
-          <w:rFonts w:ascii="Arial" w:hAnsi="Arial" w:cs="Arial"/>
-          <w:color w:val="05192D"/>
-        </w:rPr>
-        <w:t>cards</w:t>
-      </w:r>
-      <w:proofErr w:type="spellEnd"/>
-      <w:r>
-        <w:rPr>
-          <w:rFonts w:ascii="Arial" w:hAnsi="Arial" w:cs="Arial"/>
-          <w:color w:val="05192D"/>
-        </w:rPr>
-        <w:t xml:space="preserve"> on </w:t>
-      </w:r>
-      <w:proofErr w:type="spellStart"/>
-      <w:r>
-        <w:rPr>
-          <w:rFonts w:ascii="Arial" w:hAnsi="Arial" w:cs="Arial"/>
-          <w:color w:val="05192D"/>
-        </w:rPr>
-        <w:t>the</w:t>
-      </w:r>
-      <w:proofErr w:type="spellEnd"/>
-      <w:r>
-        <w:rPr>
-          <w:rFonts w:ascii="Arial" w:hAnsi="Arial" w:cs="Arial"/>
-          <w:color w:val="05192D"/>
-        </w:rPr>
-        <w:t xml:space="preserve"> </w:t>
-      </w:r>
-      <w:proofErr w:type="spellStart"/>
-      <w:r>
-        <w:rPr>
-          <w:rFonts w:ascii="Arial" w:hAnsi="Arial" w:cs="Arial"/>
-          <w:color w:val="05192D"/>
-        </w:rPr>
-        <w:t>side</w:t>
-      </w:r>
-      <w:proofErr w:type="spellEnd"/>
-      <w:r>
-        <w:rPr>
-          <w:rFonts w:ascii="Arial" w:hAnsi="Arial" w:cs="Arial"/>
-          <w:color w:val="05192D"/>
-        </w:rPr>
-        <w:t>. [Her ikisi için de filtreyi göster seçersek yan tarafta interaktif filtre kartlarını görebiliriz.] </w:t>
-      </w:r>
-      <w:proofErr w:type="spellStart"/>
-      <w:r>
-        <w:rPr>
-          <w:rFonts w:ascii="Arial" w:hAnsi="Arial" w:cs="Arial"/>
-          <w:color w:val="05192D"/>
-        </w:rPr>
-        <w:t>The</w:t>
-      </w:r>
-      <w:proofErr w:type="spellEnd"/>
-      <w:r>
-        <w:rPr>
-          <w:rFonts w:ascii="Arial" w:hAnsi="Arial" w:cs="Arial"/>
-          <w:color w:val="05192D"/>
-        </w:rPr>
-        <w:t xml:space="preserve"> </w:t>
-      </w:r>
-      <w:proofErr w:type="spellStart"/>
-      <w:r>
-        <w:rPr>
-          <w:rFonts w:ascii="Arial" w:hAnsi="Arial" w:cs="Arial"/>
-          <w:color w:val="05192D"/>
-        </w:rPr>
-        <w:t>same</w:t>
-      </w:r>
-      <w:proofErr w:type="spellEnd"/>
-      <w:r>
-        <w:rPr>
-          <w:rFonts w:ascii="Arial" w:hAnsi="Arial" w:cs="Arial"/>
-          <w:color w:val="05192D"/>
-        </w:rPr>
-        <w:t xml:space="preserve"> can be </w:t>
-      </w:r>
-      <w:proofErr w:type="gramStart"/>
-      <w:r>
-        <w:rPr>
-          <w:rFonts w:ascii="Arial" w:hAnsi="Arial" w:cs="Arial"/>
-          <w:color w:val="05192D"/>
-        </w:rPr>
-        <w:t>done</w:t>
-      </w:r>
-      <w:proofErr w:type="gramEnd"/>
-      <w:r>
-        <w:rPr>
-          <w:rFonts w:ascii="Arial" w:hAnsi="Arial" w:cs="Arial"/>
-          <w:color w:val="05192D"/>
-        </w:rPr>
-        <w:t xml:space="preserve"> </w:t>
-      </w:r>
-      <w:proofErr w:type="spellStart"/>
-      <w:r>
-        <w:rPr>
-          <w:rFonts w:ascii="Arial" w:hAnsi="Arial" w:cs="Arial"/>
-          <w:color w:val="05192D"/>
-        </w:rPr>
-        <w:t>with</w:t>
-      </w:r>
-      <w:proofErr w:type="spellEnd"/>
-      <w:r>
-        <w:rPr>
-          <w:rFonts w:ascii="Arial" w:hAnsi="Arial" w:cs="Arial"/>
-          <w:color w:val="05192D"/>
-        </w:rPr>
-        <w:t xml:space="preserve"> a </w:t>
-      </w:r>
-      <w:proofErr w:type="spellStart"/>
-      <w:r>
-        <w:rPr>
-          <w:rFonts w:ascii="Arial" w:hAnsi="Arial" w:cs="Arial"/>
-          <w:color w:val="05192D"/>
-        </w:rPr>
-        <w:t>dimension</w:t>
-      </w:r>
-      <w:proofErr w:type="spellEnd"/>
-      <w:r>
-        <w:rPr>
-          <w:rFonts w:ascii="Arial" w:hAnsi="Arial" w:cs="Arial"/>
-          <w:color w:val="05192D"/>
-        </w:rPr>
-        <w:t xml:space="preserve"> </w:t>
-      </w:r>
-      <w:proofErr w:type="spellStart"/>
-      <w:r>
-        <w:rPr>
-          <w:rFonts w:ascii="Arial" w:hAnsi="Arial" w:cs="Arial"/>
-          <w:color w:val="05192D"/>
-        </w:rPr>
-        <w:t>like</w:t>
-      </w:r>
-      <w:proofErr w:type="spellEnd"/>
-      <w:r>
-        <w:rPr>
-          <w:rFonts w:ascii="Arial" w:hAnsi="Arial" w:cs="Arial"/>
-          <w:color w:val="05192D"/>
-        </w:rPr>
-        <w:t xml:space="preserve"> </w:t>
-      </w:r>
-      <w:proofErr w:type="spellStart"/>
-      <w:r>
-        <w:rPr>
-          <w:rFonts w:ascii="Arial" w:hAnsi="Arial" w:cs="Arial"/>
-          <w:color w:val="05192D"/>
-        </w:rPr>
-        <w:t>country</w:t>
-      </w:r>
-      <w:proofErr w:type="spellEnd"/>
-      <w:r>
-        <w:rPr>
-          <w:rFonts w:ascii="Arial" w:hAnsi="Arial" w:cs="Arial"/>
-          <w:color w:val="05192D"/>
-        </w:rPr>
-        <w:t xml:space="preserve"> </w:t>
-      </w:r>
-      <w:proofErr w:type="spellStart"/>
-      <w:r>
-        <w:rPr>
-          <w:rFonts w:ascii="Arial" w:hAnsi="Arial" w:cs="Arial"/>
-          <w:color w:val="05192D"/>
-        </w:rPr>
-        <w:t>which</w:t>
-      </w:r>
-      <w:proofErr w:type="spellEnd"/>
-      <w:r>
-        <w:rPr>
-          <w:rFonts w:ascii="Arial" w:hAnsi="Arial" w:cs="Arial"/>
-          <w:color w:val="05192D"/>
-        </w:rPr>
-        <w:t xml:space="preserve"> </w:t>
-      </w:r>
-      <w:proofErr w:type="spellStart"/>
-      <w:r>
-        <w:rPr>
-          <w:rFonts w:ascii="Arial" w:hAnsi="Arial" w:cs="Arial"/>
-          <w:color w:val="05192D"/>
-        </w:rPr>
-        <w:t>comes</w:t>
-      </w:r>
-      <w:proofErr w:type="spellEnd"/>
-      <w:r>
-        <w:rPr>
-          <w:rFonts w:ascii="Arial" w:hAnsi="Arial" w:cs="Arial"/>
-          <w:color w:val="05192D"/>
-        </w:rPr>
-        <w:t xml:space="preserve"> in </w:t>
-      </w:r>
-      <w:proofErr w:type="spellStart"/>
-      <w:r>
-        <w:rPr>
-          <w:rFonts w:ascii="Arial" w:hAnsi="Arial" w:cs="Arial"/>
-          <w:color w:val="05192D"/>
-        </w:rPr>
-        <w:t>the</w:t>
-      </w:r>
-      <w:proofErr w:type="spellEnd"/>
-      <w:r>
-        <w:rPr>
-          <w:rFonts w:ascii="Arial" w:hAnsi="Arial" w:cs="Arial"/>
-          <w:color w:val="05192D"/>
-        </w:rPr>
-        <w:t xml:space="preserve"> form of a </w:t>
-      </w:r>
-      <w:proofErr w:type="spellStart"/>
-      <w:r>
-        <w:rPr>
-          <w:rFonts w:ascii="Arial" w:hAnsi="Arial" w:cs="Arial"/>
-          <w:color w:val="05192D"/>
-        </w:rPr>
-        <w:t>checklist</w:t>
-      </w:r>
-      <w:proofErr w:type="spellEnd"/>
-      <w:r>
-        <w:rPr>
-          <w:rFonts w:ascii="Arial" w:hAnsi="Arial" w:cs="Arial"/>
-          <w:color w:val="05192D"/>
-        </w:rPr>
-        <w:t>. [Aynısı, bir kontrol listesi şeklinde gelen ülke gibi bir boyutla da yapılabilir.] </w:t>
-      </w:r>
-      <w:proofErr w:type="spellStart"/>
-      <w:r>
-        <w:rPr>
-          <w:rFonts w:ascii="Arial" w:hAnsi="Arial" w:cs="Arial"/>
-          <w:color w:val="05192D"/>
-        </w:rPr>
-        <w:t>In</w:t>
-      </w:r>
-      <w:proofErr w:type="spellEnd"/>
-      <w:r>
-        <w:rPr>
-          <w:rFonts w:ascii="Arial" w:hAnsi="Arial" w:cs="Arial"/>
-          <w:color w:val="05192D"/>
-        </w:rPr>
-        <w:t xml:space="preserve"> </w:t>
-      </w:r>
-      <w:proofErr w:type="spellStart"/>
-      <w:r>
-        <w:rPr>
-          <w:rFonts w:ascii="Arial" w:hAnsi="Arial" w:cs="Arial"/>
-          <w:color w:val="05192D"/>
-        </w:rPr>
-        <w:t>each</w:t>
-      </w:r>
-      <w:proofErr w:type="spellEnd"/>
-      <w:r>
-        <w:rPr>
-          <w:rFonts w:ascii="Arial" w:hAnsi="Arial" w:cs="Arial"/>
-          <w:color w:val="05192D"/>
-        </w:rPr>
-        <w:t xml:space="preserve"> </w:t>
-      </w:r>
-      <w:proofErr w:type="spellStart"/>
-      <w:r>
-        <w:rPr>
-          <w:rFonts w:ascii="Arial" w:hAnsi="Arial" w:cs="Arial"/>
-          <w:color w:val="05192D"/>
-        </w:rPr>
-        <w:t>interactive</w:t>
-      </w:r>
-      <w:proofErr w:type="spellEnd"/>
-      <w:r>
-        <w:rPr>
-          <w:rFonts w:ascii="Arial" w:hAnsi="Arial" w:cs="Arial"/>
-          <w:color w:val="05192D"/>
-        </w:rPr>
-        <w:t xml:space="preserve"> </w:t>
-      </w:r>
-      <w:proofErr w:type="spellStart"/>
-      <w:r>
-        <w:rPr>
-          <w:rFonts w:ascii="Arial" w:hAnsi="Arial" w:cs="Arial"/>
-          <w:color w:val="05192D"/>
-        </w:rPr>
-        <w:t>filter</w:t>
-      </w:r>
-      <w:proofErr w:type="spellEnd"/>
-      <w:r>
-        <w:rPr>
-          <w:rFonts w:ascii="Arial" w:hAnsi="Arial" w:cs="Arial"/>
-          <w:color w:val="05192D"/>
-        </w:rPr>
-        <w:t xml:space="preserve">, </w:t>
-      </w:r>
-      <w:proofErr w:type="spellStart"/>
-      <w:r>
-        <w:rPr>
-          <w:rFonts w:ascii="Arial" w:hAnsi="Arial" w:cs="Arial"/>
-          <w:color w:val="05192D"/>
-        </w:rPr>
-        <w:t>you</w:t>
-      </w:r>
-      <w:proofErr w:type="spellEnd"/>
-      <w:r>
-        <w:rPr>
-          <w:rFonts w:ascii="Arial" w:hAnsi="Arial" w:cs="Arial"/>
-          <w:color w:val="05192D"/>
-        </w:rPr>
-        <w:t xml:space="preserve"> can </w:t>
-      </w:r>
-      <w:proofErr w:type="spellStart"/>
-      <w:r>
-        <w:rPr>
-          <w:rFonts w:ascii="Arial" w:hAnsi="Arial" w:cs="Arial"/>
-          <w:color w:val="05192D"/>
-        </w:rPr>
-        <w:t>customize</w:t>
-      </w:r>
-      <w:proofErr w:type="spellEnd"/>
-      <w:r>
-        <w:rPr>
-          <w:rFonts w:ascii="Arial" w:hAnsi="Arial" w:cs="Arial"/>
-          <w:color w:val="05192D"/>
-        </w:rPr>
-        <w:t xml:space="preserve"> </w:t>
-      </w:r>
-      <w:proofErr w:type="spellStart"/>
-      <w:r>
-        <w:rPr>
-          <w:rFonts w:ascii="Arial" w:hAnsi="Arial" w:cs="Arial"/>
-          <w:color w:val="05192D"/>
-        </w:rPr>
-        <w:t>the</w:t>
-      </w:r>
-      <w:proofErr w:type="spellEnd"/>
-      <w:r>
-        <w:rPr>
-          <w:rFonts w:ascii="Arial" w:hAnsi="Arial" w:cs="Arial"/>
-          <w:color w:val="05192D"/>
-        </w:rPr>
-        <w:t xml:space="preserve"> </w:t>
-      </w:r>
-      <w:proofErr w:type="spellStart"/>
-      <w:r>
-        <w:rPr>
-          <w:rFonts w:ascii="Arial" w:hAnsi="Arial" w:cs="Arial"/>
-          <w:color w:val="05192D"/>
-        </w:rPr>
-        <w:t>appearance</w:t>
-      </w:r>
-      <w:proofErr w:type="spellEnd"/>
-      <w:r>
-        <w:rPr>
-          <w:rFonts w:ascii="Arial" w:hAnsi="Arial" w:cs="Arial"/>
-          <w:color w:val="05192D"/>
-        </w:rPr>
-        <w:t xml:space="preserve"> </w:t>
-      </w:r>
-      <w:proofErr w:type="spellStart"/>
-      <w:r>
-        <w:rPr>
-          <w:rFonts w:ascii="Arial" w:hAnsi="Arial" w:cs="Arial"/>
-          <w:color w:val="05192D"/>
-        </w:rPr>
-        <w:t>and</w:t>
-      </w:r>
-      <w:proofErr w:type="spellEnd"/>
-      <w:r>
-        <w:rPr>
-          <w:rFonts w:ascii="Arial" w:hAnsi="Arial" w:cs="Arial"/>
-          <w:color w:val="05192D"/>
-        </w:rPr>
-        <w:t xml:space="preserve"> </w:t>
-      </w:r>
-      <w:proofErr w:type="spellStart"/>
-      <w:r>
-        <w:rPr>
-          <w:rFonts w:ascii="Arial" w:hAnsi="Arial" w:cs="Arial"/>
-          <w:color w:val="05192D"/>
-        </w:rPr>
-        <w:t>if</w:t>
-      </w:r>
-      <w:proofErr w:type="spellEnd"/>
-      <w:r>
-        <w:rPr>
-          <w:rFonts w:ascii="Arial" w:hAnsi="Arial" w:cs="Arial"/>
-          <w:color w:val="05192D"/>
-        </w:rPr>
-        <w:t xml:space="preserve"> </w:t>
-      </w:r>
-      <w:proofErr w:type="spellStart"/>
-      <w:r>
-        <w:rPr>
-          <w:rFonts w:ascii="Arial" w:hAnsi="Arial" w:cs="Arial"/>
-          <w:color w:val="05192D"/>
-        </w:rPr>
-        <w:t>single</w:t>
-      </w:r>
-      <w:proofErr w:type="spellEnd"/>
-      <w:r>
-        <w:rPr>
-          <w:rFonts w:ascii="Arial" w:hAnsi="Arial" w:cs="Arial"/>
-          <w:color w:val="05192D"/>
-        </w:rPr>
-        <w:t xml:space="preserve"> </w:t>
-      </w:r>
-      <w:proofErr w:type="spellStart"/>
-      <w:r>
-        <w:rPr>
-          <w:rFonts w:ascii="Arial" w:hAnsi="Arial" w:cs="Arial"/>
-          <w:color w:val="05192D"/>
-        </w:rPr>
-        <w:t>or</w:t>
-      </w:r>
-      <w:proofErr w:type="spellEnd"/>
-      <w:r>
-        <w:rPr>
-          <w:rFonts w:ascii="Arial" w:hAnsi="Arial" w:cs="Arial"/>
-          <w:color w:val="05192D"/>
-        </w:rPr>
-        <w:t xml:space="preserve"> </w:t>
-      </w:r>
-      <w:proofErr w:type="spellStart"/>
-      <w:r>
-        <w:rPr>
-          <w:rFonts w:ascii="Arial" w:hAnsi="Arial" w:cs="Arial"/>
-          <w:color w:val="05192D"/>
-        </w:rPr>
-        <w:t>multiple</w:t>
-      </w:r>
-      <w:proofErr w:type="spellEnd"/>
-      <w:r>
-        <w:rPr>
-          <w:rFonts w:ascii="Arial" w:hAnsi="Arial" w:cs="Arial"/>
-          <w:color w:val="05192D"/>
-        </w:rPr>
-        <w:t xml:space="preserve"> </w:t>
-      </w:r>
-      <w:proofErr w:type="spellStart"/>
-      <w:r>
-        <w:rPr>
-          <w:rFonts w:ascii="Arial" w:hAnsi="Arial" w:cs="Arial"/>
-          <w:color w:val="05192D"/>
-        </w:rPr>
-        <w:t>values</w:t>
-      </w:r>
-      <w:proofErr w:type="spellEnd"/>
-      <w:r>
-        <w:rPr>
-          <w:rFonts w:ascii="Arial" w:hAnsi="Arial" w:cs="Arial"/>
-          <w:color w:val="05192D"/>
-        </w:rPr>
-        <w:t xml:space="preserve"> can be </w:t>
-      </w:r>
-      <w:proofErr w:type="spellStart"/>
-      <w:r>
-        <w:rPr>
-          <w:rFonts w:ascii="Arial" w:hAnsi="Arial" w:cs="Arial"/>
-          <w:color w:val="05192D"/>
-        </w:rPr>
-        <w:t>selected</w:t>
-      </w:r>
-      <w:proofErr w:type="spellEnd"/>
-      <w:r>
-        <w:rPr>
-          <w:rFonts w:ascii="Arial" w:hAnsi="Arial" w:cs="Arial"/>
-          <w:color w:val="05192D"/>
-        </w:rPr>
-        <w:t>. [Her etkileşimli filtrede, görünümü ve tek veya birden çok değerin seçilebileceğini özelleştirebilirsiniz.] </w:t>
-      </w:r>
-      <w:proofErr w:type="spellStart"/>
-      <w:r>
-        <w:rPr>
-          <w:rFonts w:ascii="Arial" w:hAnsi="Arial" w:cs="Arial"/>
-          <w:color w:val="05192D"/>
-        </w:rPr>
-        <w:t>You</w:t>
-      </w:r>
-      <w:proofErr w:type="spellEnd"/>
-      <w:r>
-        <w:rPr>
-          <w:rFonts w:ascii="Arial" w:hAnsi="Arial" w:cs="Arial"/>
-          <w:color w:val="05192D"/>
-        </w:rPr>
-        <w:t xml:space="preserve"> </w:t>
-      </w:r>
-      <w:proofErr w:type="spellStart"/>
-      <w:r>
-        <w:rPr>
-          <w:rFonts w:ascii="Arial" w:hAnsi="Arial" w:cs="Arial"/>
-          <w:color w:val="05192D"/>
-        </w:rPr>
-        <w:t>may</w:t>
-      </w:r>
-      <w:proofErr w:type="spellEnd"/>
-      <w:r>
-        <w:rPr>
-          <w:rFonts w:ascii="Arial" w:hAnsi="Arial" w:cs="Arial"/>
-          <w:color w:val="05192D"/>
-        </w:rPr>
-        <w:t xml:space="preserve"> </w:t>
-      </w:r>
-      <w:proofErr w:type="spellStart"/>
-      <w:r>
-        <w:rPr>
-          <w:rFonts w:ascii="Arial" w:hAnsi="Arial" w:cs="Arial"/>
-          <w:color w:val="05192D"/>
-        </w:rPr>
-        <w:t>notice</w:t>
-      </w:r>
-      <w:proofErr w:type="spellEnd"/>
-      <w:r>
-        <w:rPr>
-          <w:rFonts w:ascii="Arial" w:hAnsi="Arial" w:cs="Arial"/>
-          <w:color w:val="05192D"/>
-        </w:rPr>
-        <w:t xml:space="preserve"> </w:t>
-      </w:r>
-      <w:proofErr w:type="spellStart"/>
-      <w:r>
-        <w:rPr>
-          <w:rFonts w:ascii="Arial" w:hAnsi="Arial" w:cs="Arial"/>
-          <w:color w:val="05192D"/>
-        </w:rPr>
-        <w:t>there</w:t>
-      </w:r>
-      <w:proofErr w:type="spellEnd"/>
-      <w:r>
-        <w:rPr>
-          <w:rFonts w:ascii="Arial" w:hAnsi="Arial" w:cs="Arial"/>
-          <w:color w:val="05192D"/>
-        </w:rPr>
-        <w:t xml:space="preserve"> </w:t>
-      </w:r>
-      <w:proofErr w:type="spellStart"/>
-      <w:r>
-        <w:rPr>
-          <w:rFonts w:ascii="Arial" w:hAnsi="Arial" w:cs="Arial"/>
-          <w:color w:val="05192D"/>
-        </w:rPr>
-        <w:t>are</w:t>
-      </w:r>
-      <w:proofErr w:type="spellEnd"/>
-      <w:r>
-        <w:rPr>
-          <w:rFonts w:ascii="Arial" w:hAnsi="Arial" w:cs="Arial"/>
-          <w:color w:val="05192D"/>
-        </w:rPr>
-        <w:t xml:space="preserve"> </w:t>
-      </w:r>
-      <w:proofErr w:type="spellStart"/>
-      <w:r>
-        <w:rPr>
-          <w:rFonts w:ascii="Arial" w:hAnsi="Arial" w:cs="Arial"/>
-          <w:color w:val="05192D"/>
-        </w:rPr>
-        <w:t>null</w:t>
-      </w:r>
-      <w:proofErr w:type="spellEnd"/>
-      <w:r>
-        <w:rPr>
-          <w:rFonts w:ascii="Arial" w:hAnsi="Arial" w:cs="Arial"/>
-          <w:color w:val="05192D"/>
-        </w:rPr>
-        <w:t xml:space="preserve"> </w:t>
-      </w:r>
-      <w:proofErr w:type="spellStart"/>
-      <w:r>
-        <w:rPr>
-          <w:rFonts w:ascii="Arial" w:hAnsi="Arial" w:cs="Arial"/>
-          <w:color w:val="05192D"/>
-        </w:rPr>
-        <w:t>values</w:t>
-      </w:r>
-      <w:proofErr w:type="spellEnd"/>
-      <w:r>
-        <w:rPr>
-          <w:rFonts w:ascii="Arial" w:hAnsi="Arial" w:cs="Arial"/>
-          <w:color w:val="05192D"/>
-        </w:rPr>
-        <w:t xml:space="preserve"> in </w:t>
-      </w:r>
-      <w:proofErr w:type="spellStart"/>
-      <w:r>
-        <w:rPr>
-          <w:rFonts w:ascii="Arial" w:hAnsi="Arial" w:cs="Arial"/>
-          <w:color w:val="05192D"/>
-        </w:rPr>
-        <w:t>our</w:t>
-      </w:r>
-      <w:proofErr w:type="spellEnd"/>
-      <w:r>
-        <w:rPr>
-          <w:rFonts w:ascii="Arial" w:hAnsi="Arial" w:cs="Arial"/>
-          <w:color w:val="05192D"/>
-        </w:rPr>
-        <w:t xml:space="preserve"> </w:t>
-      </w:r>
-      <w:proofErr w:type="spellStart"/>
-      <w:r>
-        <w:rPr>
-          <w:rFonts w:ascii="Arial" w:hAnsi="Arial" w:cs="Arial"/>
-          <w:color w:val="05192D"/>
-        </w:rPr>
-        <w:t>graph</w:t>
-      </w:r>
-      <w:proofErr w:type="spellEnd"/>
-      <w:r>
-        <w:rPr>
-          <w:rFonts w:ascii="Arial" w:hAnsi="Arial" w:cs="Arial"/>
-          <w:color w:val="05192D"/>
-        </w:rPr>
-        <w:t>. [Grafiğimizde boş değerler olduğunu fark edebilirsiniz.] </w:t>
-      </w:r>
-      <w:proofErr w:type="spellStart"/>
-      <w:r>
-        <w:rPr>
-          <w:rFonts w:ascii="Arial" w:hAnsi="Arial" w:cs="Arial"/>
-          <w:color w:val="05192D"/>
-        </w:rPr>
-        <w:t>This</w:t>
-      </w:r>
-      <w:proofErr w:type="spellEnd"/>
-      <w:r>
-        <w:rPr>
-          <w:rFonts w:ascii="Arial" w:hAnsi="Arial" w:cs="Arial"/>
-          <w:color w:val="05192D"/>
-        </w:rPr>
-        <w:t xml:space="preserve"> is </w:t>
-      </w:r>
-      <w:proofErr w:type="spellStart"/>
-      <w:r>
-        <w:rPr>
-          <w:rFonts w:ascii="Arial" w:hAnsi="Arial" w:cs="Arial"/>
-          <w:color w:val="05192D"/>
-        </w:rPr>
-        <w:t>misleading</w:t>
-      </w:r>
-      <w:proofErr w:type="spellEnd"/>
-      <w:r>
-        <w:rPr>
-          <w:rFonts w:ascii="Arial" w:hAnsi="Arial" w:cs="Arial"/>
-          <w:color w:val="05192D"/>
-        </w:rPr>
-        <w:t xml:space="preserve"> </w:t>
-      </w:r>
-      <w:proofErr w:type="spellStart"/>
-      <w:r>
-        <w:rPr>
-          <w:rFonts w:ascii="Arial" w:hAnsi="Arial" w:cs="Arial"/>
-          <w:color w:val="05192D"/>
-        </w:rPr>
-        <w:t>because</w:t>
-      </w:r>
-      <w:proofErr w:type="spellEnd"/>
-      <w:r>
-        <w:rPr>
-          <w:rFonts w:ascii="Arial" w:hAnsi="Arial" w:cs="Arial"/>
-          <w:color w:val="05192D"/>
-        </w:rPr>
-        <w:t xml:space="preserve"> it </w:t>
-      </w:r>
-      <w:proofErr w:type="spellStart"/>
-      <w:r>
-        <w:rPr>
-          <w:rFonts w:ascii="Arial" w:hAnsi="Arial" w:cs="Arial"/>
-          <w:color w:val="05192D"/>
-        </w:rPr>
-        <w:t>makes</w:t>
-      </w:r>
-      <w:proofErr w:type="spellEnd"/>
-      <w:r>
-        <w:rPr>
-          <w:rFonts w:ascii="Arial" w:hAnsi="Arial" w:cs="Arial"/>
-          <w:color w:val="05192D"/>
-        </w:rPr>
-        <w:t xml:space="preserve"> it </w:t>
-      </w:r>
-      <w:proofErr w:type="spellStart"/>
-      <w:r>
-        <w:rPr>
-          <w:rFonts w:ascii="Arial" w:hAnsi="Arial" w:cs="Arial"/>
-          <w:color w:val="05192D"/>
-        </w:rPr>
-        <w:t>look</w:t>
-      </w:r>
-      <w:proofErr w:type="spellEnd"/>
-      <w:r>
-        <w:rPr>
-          <w:rFonts w:ascii="Arial" w:hAnsi="Arial" w:cs="Arial"/>
-          <w:color w:val="05192D"/>
-        </w:rPr>
-        <w:t xml:space="preserve"> </w:t>
-      </w:r>
-      <w:proofErr w:type="spellStart"/>
-      <w:r>
-        <w:rPr>
-          <w:rFonts w:ascii="Arial" w:hAnsi="Arial" w:cs="Arial"/>
-          <w:color w:val="05192D"/>
-        </w:rPr>
-        <w:t>like</w:t>
-      </w:r>
-      <w:proofErr w:type="spellEnd"/>
-      <w:r>
-        <w:rPr>
-          <w:rFonts w:ascii="Arial" w:hAnsi="Arial" w:cs="Arial"/>
-          <w:color w:val="05192D"/>
-        </w:rPr>
-        <w:t xml:space="preserve"> </w:t>
-      </w:r>
-      <w:proofErr w:type="spellStart"/>
-      <w:r>
-        <w:rPr>
-          <w:rFonts w:ascii="Arial" w:hAnsi="Arial" w:cs="Arial"/>
-          <w:color w:val="05192D"/>
-        </w:rPr>
-        <w:t>the</w:t>
-      </w:r>
-      <w:proofErr w:type="spellEnd"/>
-      <w:r>
-        <w:rPr>
-          <w:rFonts w:ascii="Arial" w:hAnsi="Arial" w:cs="Arial"/>
-          <w:color w:val="05192D"/>
-        </w:rPr>
-        <w:t xml:space="preserve"> </w:t>
-      </w:r>
-      <w:proofErr w:type="spellStart"/>
-      <w:r>
-        <w:rPr>
-          <w:rFonts w:ascii="Arial" w:hAnsi="Arial" w:cs="Arial"/>
-          <w:color w:val="05192D"/>
-        </w:rPr>
-        <w:t>values</w:t>
-      </w:r>
-      <w:proofErr w:type="spellEnd"/>
-      <w:r>
-        <w:rPr>
-          <w:rFonts w:ascii="Arial" w:hAnsi="Arial" w:cs="Arial"/>
-          <w:color w:val="05192D"/>
-        </w:rPr>
-        <w:t xml:space="preserve"> </w:t>
-      </w:r>
-      <w:proofErr w:type="spellStart"/>
-      <w:r>
-        <w:rPr>
-          <w:rFonts w:ascii="Arial" w:hAnsi="Arial" w:cs="Arial"/>
-          <w:color w:val="05192D"/>
-        </w:rPr>
-        <w:t>are</w:t>
-      </w:r>
-      <w:proofErr w:type="spellEnd"/>
-      <w:r>
-        <w:rPr>
-          <w:rFonts w:ascii="Arial" w:hAnsi="Arial" w:cs="Arial"/>
-          <w:color w:val="05192D"/>
-        </w:rPr>
-        <w:t xml:space="preserve"> 0 </w:t>
-      </w:r>
-      <w:proofErr w:type="spellStart"/>
-      <w:r>
-        <w:rPr>
-          <w:rFonts w:ascii="Arial" w:hAnsi="Arial" w:cs="Arial"/>
-          <w:color w:val="05192D"/>
-        </w:rPr>
-        <w:t>when</w:t>
-      </w:r>
-      <w:proofErr w:type="spellEnd"/>
-      <w:r>
-        <w:rPr>
-          <w:rFonts w:ascii="Arial" w:hAnsi="Arial" w:cs="Arial"/>
-          <w:color w:val="05192D"/>
-        </w:rPr>
-        <w:t xml:space="preserve"> </w:t>
-      </w:r>
-      <w:proofErr w:type="spellStart"/>
-      <w:r>
-        <w:rPr>
-          <w:rFonts w:ascii="Arial" w:hAnsi="Arial" w:cs="Arial"/>
-          <w:color w:val="05192D"/>
-        </w:rPr>
-        <w:t>we</w:t>
-      </w:r>
-      <w:proofErr w:type="spellEnd"/>
-      <w:r>
-        <w:rPr>
-          <w:rFonts w:ascii="Arial" w:hAnsi="Arial" w:cs="Arial"/>
-          <w:color w:val="05192D"/>
-        </w:rPr>
-        <w:t xml:space="preserve"> </w:t>
-      </w:r>
-      <w:proofErr w:type="spellStart"/>
-      <w:r>
-        <w:rPr>
-          <w:rFonts w:ascii="Arial" w:hAnsi="Arial" w:cs="Arial"/>
-          <w:color w:val="05192D"/>
-        </w:rPr>
-        <w:t>just</w:t>
-      </w:r>
-      <w:proofErr w:type="spellEnd"/>
-      <w:r>
-        <w:rPr>
-          <w:rFonts w:ascii="Arial" w:hAnsi="Arial" w:cs="Arial"/>
-          <w:color w:val="05192D"/>
-        </w:rPr>
-        <w:t xml:space="preserve"> </w:t>
-      </w:r>
-      <w:proofErr w:type="spellStart"/>
-      <w:r>
-        <w:rPr>
-          <w:rFonts w:ascii="Arial" w:hAnsi="Arial" w:cs="Arial"/>
-          <w:color w:val="05192D"/>
-        </w:rPr>
-        <w:t>don’t</w:t>
-      </w:r>
-      <w:proofErr w:type="spellEnd"/>
-      <w:r>
-        <w:rPr>
-          <w:rFonts w:ascii="Arial" w:hAnsi="Arial" w:cs="Arial"/>
-          <w:color w:val="05192D"/>
-        </w:rPr>
-        <w:t xml:space="preserve"> </w:t>
-      </w:r>
-      <w:proofErr w:type="spellStart"/>
-      <w:r>
-        <w:rPr>
-          <w:rFonts w:ascii="Arial" w:hAnsi="Arial" w:cs="Arial"/>
-          <w:color w:val="05192D"/>
-        </w:rPr>
-        <w:t>know</w:t>
-      </w:r>
-      <w:proofErr w:type="spellEnd"/>
-      <w:r>
-        <w:rPr>
-          <w:rFonts w:ascii="Arial" w:hAnsi="Arial" w:cs="Arial"/>
-          <w:color w:val="05192D"/>
-        </w:rPr>
-        <w:t xml:space="preserve"> </w:t>
-      </w:r>
-      <w:proofErr w:type="spellStart"/>
-      <w:r>
-        <w:rPr>
-          <w:rFonts w:ascii="Arial" w:hAnsi="Arial" w:cs="Arial"/>
-          <w:color w:val="05192D"/>
-        </w:rPr>
-        <w:t>the</w:t>
-      </w:r>
-      <w:proofErr w:type="spellEnd"/>
-      <w:r>
-        <w:rPr>
-          <w:rFonts w:ascii="Arial" w:hAnsi="Arial" w:cs="Arial"/>
-          <w:color w:val="05192D"/>
-        </w:rPr>
-        <w:t xml:space="preserve"> </w:t>
-      </w:r>
-      <w:proofErr w:type="spellStart"/>
-      <w:r>
-        <w:rPr>
-          <w:rFonts w:ascii="Arial" w:hAnsi="Arial" w:cs="Arial"/>
-          <w:color w:val="05192D"/>
-        </w:rPr>
-        <w:t>actual</w:t>
-      </w:r>
-      <w:proofErr w:type="spellEnd"/>
-      <w:r>
-        <w:rPr>
-          <w:rFonts w:ascii="Arial" w:hAnsi="Arial" w:cs="Arial"/>
-          <w:color w:val="05192D"/>
-        </w:rPr>
-        <w:t xml:space="preserve"> </w:t>
-      </w:r>
-      <w:proofErr w:type="spellStart"/>
-      <w:r>
-        <w:rPr>
-          <w:rFonts w:ascii="Arial" w:hAnsi="Arial" w:cs="Arial"/>
-          <w:color w:val="05192D"/>
-        </w:rPr>
-        <w:t>values</w:t>
-      </w:r>
-      <w:proofErr w:type="spellEnd"/>
-      <w:r>
-        <w:rPr>
-          <w:rFonts w:ascii="Arial" w:hAnsi="Arial" w:cs="Arial"/>
-          <w:color w:val="05192D"/>
-        </w:rPr>
-        <w:t xml:space="preserve"> of </w:t>
-      </w:r>
-      <w:proofErr w:type="spellStart"/>
-      <w:r>
-        <w:rPr>
-          <w:rFonts w:ascii="Arial" w:hAnsi="Arial" w:cs="Arial"/>
-          <w:color w:val="05192D"/>
-        </w:rPr>
-        <w:t>those</w:t>
-      </w:r>
-      <w:proofErr w:type="spellEnd"/>
-      <w:r>
-        <w:rPr>
-          <w:rFonts w:ascii="Arial" w:hAnsi="Arial" w:cs="Arial"/>
-          <w:color w:val="05192D"/>
-        </w:rPr>
-        <w:t xml:space="preserve"> </w:t>
-      </w:r>
-      <w:proofErr w:type="spellStart"/>
-      <w:r>
-        <w:rPr>
-          <w:rFonts w:ascii="Arial" w:hAnsi="Arial" w:cs="Arial"/>
-          <w:color w:val="05192D"/>
-        </w:rPr>
-        <w:t>countries</w:t>
-      </w:r>
-      <w:proofErr w:type="spellEnd"/>
-      <w:r>
-        <w:rPr>
-          <w:rFonts w:ascii="Arial" w:hAnsi="Arial" w:cs="Arial"/>
-          <w:color w:val="05192D"/>
-        </w:rPr>
-        <w:t>. [Bu yanıltıcıdır çünkü bu ülkelerin gerçek değerlerini bilmediğimizde değerlerin 0 gibi görünmesine neden olur.] </w:t>
-      </w:r>
-      <w:proofErr w:type="spellStart"/>
-      <w:r>
-        <w:rPr>
-          <w:rFonts w:ascii="Arial" w:hAnsi="Arial" w:cs="Arial"/>
-          <w:color w:val="05192D"/>
-        </w:rPr>
-        <w:t>We</w:t>
-      </w:r>
-      <w:proofErr w:type="spellEnd"/>
-      <w:r>
-        <w:rPr>
-          <w:rFonts w:ascii="Arial" w:hAnsi="Arial" w:cs="Arial"/>
-          <w:color w:val="05192D"/>
-        </w:rPr>
-        <w:t xml:space="preserve"> can </w:t>
-      </w:r>
-      <w:proofErr w:type="spellStart"/>
-      <w:r>
-        <w:rPr>
-          <w:rFonts w:ascii="Arial" w:hAnsi="Arial" w:cs="Arial"/>
-          <w:color w:val="05192D"/>
-        </w:rPr>
-        <w:t>filter</w:t>
-      </w:r>
-      <w:proofErr w:type="spellEnd"/>
-      <w:r>
-        <w:rPr>
-          <w:rFonts w:ascii="Arial" w:hAnsi="Arial" w:cs="Arial"/>
-          <w:color w:val="05192D"/>
-        </w:rPr>
-        <w:t xml:space="preserve"> </w:t>
-      </w:r>
-      <w:proofErr w:type="spellStart"/>
-      <w:r>
-        <w:rPr>
-          <w:rFonts w:ascii="Arial" w:hAnsi="Arial" w:cs="Arial"/>
-          <w:color w:val="05192D"/>
-        </w:rPr>
-        <w:t>out</w:t>
-      </w:r>
-      <w:proofErr w:type="spellEnd"/>
-      <w:r>
-        <w:rPr>
-          <w:rFonts w:ascii="Arial" w:hAnsi="Arial" w:cs="Arial"/>
-          <w:color w:val="05192D"/>
-        </w:rPr>
-        <w:t xml:space="preserve"> </w:t>
-      </w:r>
-      <w:proofErr w:type="spellStart"/>
-      <w:r>
-        <w:rPr>
-          <w:rFonts w:ascii="Arial" w:hAnsi="Arial" w:cs="Arial"/>
-          <w:color w:val="05192D"/>
-        </w:rPr>
-        <w:t>null</w:t>
-      </w:r>
-      <w:proofErr w:type="spellEnd"/>
-      <w:r>
-        <w:rPr>
-          <w:rFonts w:ascii="Arial" w:hAnsi="Arial" w:cs="Arial"/>
-          <w:color w:val="05192D"/>
-        </w:rPr>
-        <w:t xml:space="preserve"> </w:t>
-      </w:r>
-      <w:proofErr w:type="spellStart"/>
-      <w:r>
-        <w:rPr>
-          <w:rFonts w:ascii="Arial" w:hAnsi="Arial" w:cs="Arial"/>
-          <w:color w:val="05192D"/>
-        </w:rPr>
-        <w:t>values</w:t>
-      </w:r>
-      <w:proofErr w:type="spellEnd"/>
-      <w:r>
-        <w:rPr>
-          <w:rFonts w:ascii="Arial" w:hAnsi="Arial" w:cs="Arial"/>
-          <w:color w:val="05192D"/>
-        </w:rPr>
-        <w:t xml:space="preserve"> </w:t>
-      </w:r>
-      <w:proofErr w:type="spellStart"/>
-      <w:r>
-        <w:rPr>
-          <w:rFonts w:ascii="Arial" w:hAnsi="Arial" w:cs="Arial"/>
-          <w:color w:val="05192D"/>
-        </w:rPr>
-        <w:t>by</w:t>
-      </w:r>
-      <w:proofErr w:type="spellEnd"/>
-      <w:r>
-        <w:rPr>
-          <w:rFonts w:ascii="Arial" w:hAnsi="Arial" w:cs="Arial"/>
-          <w:color w:val="05192D"/>
-        </w:rPr>
-        <w:t xml:space="preserve"> </w:t>
-      </w:r>
-      <w:proofErr w:type="spellStart"/>
-      <w:r>
-        <w:rPr>
-          <w:rFonts w:ascii="Arial" w:hAnsi="Arial" w:cs="Arial"/>
-          <w:color w:val="05192D"/>
-        </w:rPr>
-        <w:t>going</w:t>
-      </w:r>
-      <w:proofErr w:type="spellEnd"/>
-      <w:r>
-        <w:rPr>
-          <w:rFonts w:ascii="Arial" w:hAnsi="Arial" w:cs="Arial"/>
-          <w:color w:val="05192D"/>
-        </w:rPr>
-        <w:t xml:space="preserve"> </w:t>
-      </w:r>
-      <w:proofErr w:type="spellStart"/>
-      <w:r>
-        <w:rPr>
-          <w:rFonts w:ascii="Arial" w:hAnsi="Arial" w:cs="Arial"/>
-          <w:color w:val="05192D"/>
-        </w:rPr>
-        <w:t>to</w:t>
-      </w:r>
-      <w:proofErr w:type="spellEnd"/>
-      <w:r>
-        <w:rPr>
-          <w:rFonts w:ascii="Arial" w:hAnsi="Arial" w:cs="Arial"/>
-          <w:color w:val="05192D"/>
-        </w:rPr>
-        <w:t xml:space="preserve"> </w:t>
-      </w:r>
-      <w:proofErr w:type="spellStart"/>
-      <w:r>
-        <w:rPr>
-          <w:rFonts w:ascii="Arial" w:hAnsi="Arial" w:cs="Arial"/>
-          <w:color w:val="05192D"/>
-        </w:rPr>
-        <w:t>the</w:t>
-      </w:r>
-      <w:proofErr w:type="spellEnd"/>
-      <w:r>
-        <w:rPr>
-          <w:rFonts w:ascii="Arial" w:hAnsi="Arial" w:cs="Arial"/>
-          <w:color w:val="05192D"/>
-        </w:rPr>
-        <w:t xml:space="preserve"> </w:t>
-      </w:r>
-      <w:proofErr w:type="spellStart"/>
-      <w:r>
-        <w:rPr>
-          <w:rFonts w:ascii="Arial" w:hAnsi="Arial" w:cs="Arial"/>
-          <w:color w:val="05192D"/>
-        </w:rPr>
-        <w:t>special</w:t>
-      </w:r>
-      <w:proofErr w:type="spellEnd"/>
-      <w:r>
-        <w:rPr>
-          <w:rFonts w:ascii="Arial" w:hAnsi="Arial" w:cs="Arial"/>
-          <w:color w:val="05192D"/>
-        </w:rPr>
-        <w:t xml:space="preserve"> </w:t>
-      </w:r>
-      <w:proofErr w:type="spellStart"/>
-      <w:r>
-        <w:rPr>
-          <w:rFonts w:ascii="Arial" w:hAnsi="Arial" w:cs="Arial"/>
-          <w:color w:val="05192D"/>
-        </w:rPr>
-        <w:t>tab</w:t>
-      </w:r>
-      <w:proofErr w:type="spellEnd"/>
-      <w:r>
-        <w:rPr>
-          <w:rFonts w:ascii="Arial" w:hAnsi="Arial" w:cs="Arial"/>
-          <w:color w:val="05192D"/>
-        </w:rPr>
-        <w:t xml:space="preserve"> </w:t>
-      </w:r>
-      <w:proofErr w:type="spellStart"/>
-      <w:r>
-        <w:rPr>
-          <w:rFonts w:ascii="Arial" w:hAnsi="Arial" w:cs="Arial"/>
-          <w:color w:val="05192D"/>
-        </w:rPr>
-        <w:t>and</w:t>
-      </w:r>
-      <w:proofErr w:type="spellEnd"/>
-      <w:r>
-        <w:rPr>
-          <w:rFonts w:ascii="Arial" w:hAnsi="Arial" w:cs="Arial"/>
-          <w:color w:val="05192D"/>
-        </w:rPr>
-        <w:t xml:space="preserve"> </w:t>
-      </w:r>
-      <w:proofErr w:type="spellStart"/>
-      <w:r>
-        <w:rPr>
-          <w:rFonts w:ascii="Arial" w:hAnsi="Arial" w:cs="Arial"/>
-          <w:color w:val="05192D"/>
-        </w:rPr>
-        <w:t>selecting</w:t>
-      </w:r>
-      <w:proofErr w:type="spellEnd"/>
-      <w:r>
-        <w:rPr>
-          <w:rFonts w:ascii="Arial" w:hAnsi="Arial" w:cs="Arial"/>
-          <w:color w:val="05192D"/>
-        </w:rPr>
-        <w:t xml:space="preserve"> </w:t>
-      </w:r>
-      <w:proofErr w:type="spellStart"/>
-      <w:r>
-        <w:rPr>
-          <w:rFonts w:ascii="Arial" w:hAnsi="Arial" w:cs="Arial"/>
-          <w:color w:val="05192D"/>
-        </w:rPr>
-        <w:t>non-null</w:t>
-      </w:r>
-      <w:proofErr w:type="spellEnd"/>
-      <w:r>
-        <w:rPr>
-          <w:rFonts w:ascii="Arial" w:hAnsi="Arial" w:cs="Arial"/>
-          <w:color w:val="05192D"/>
-        </w:rPr>
-        <w:t xml:space="preserve"> </w:t>
-      </w:r>
-      <w:proofErr w:type="spellStart"/>
-      <w:r>
-        <w:rPr>
-          <w:rFonts w:ascii="Arial" w:hAnsi="Arial" w:cs="Arial"/>
-          <w:color w:val="05192D"/>
-        </w:rPr>
-        <w:t>values</w:t>
-      </w:r>
-      <w:proofErr w:type="spellEnd"/>
-      <w:r>
-        <w:rPr>
-          <w:rFonts w:ascii="Arial" w:hAnsi="Arial" w:cs="Arial"/>
-          <w:color w:val="05192D"/>
-        </w:rPr>
-        <w:t>. [Özel sekmeye gidip boş olmayan değerleri seçerek boş değerleri filtreleyebiliriz.] </w:t>
-      </w:r>
-      <w:proofErr w:type="spellStart"/>
-      <w:r>
-        <w:rPr>
-          <w:rFonts w:ascii="Arial" w:hAnsi="Arial" w:cs="Arial"/>
-          <w:color w:val="05192D"/>
-        </w:rPr>
-        <w:t>Another</w:t>
-      </w:r>
-      <w:proofErr w:type="spellEnd"/>
-      <w:r>
-        <w:rPr>
-          <w:rFonts w:ascii="Arial" w:hAnsi="Arial" w:cs="Arial"/>
-          <w:color w:val="05192D"/>
-        </w:rPr>
-        <w:t xml:space="preserve"> </w:t>
-      </w:r>
-      <w:proofErr w:type="spellStart"/>
-      <w:r>
-        <w:rPr>
-          <w:rFonts w:ascii="Arial" w:hAnsi="Arial" w:cs="Arial"/>
-          <w:color w:val="05192D"/>
-        </w:rPr>
-        <w:t>useful</w:t>
-      </w:r>
-      <w:proofErr w:type="spellEnd"/>
-      <w:r>
-        <w:rPr>
-          <w:rFonts w:ascii="Arial" w:hAnsi="Arial" w:cs="Arial"/>
-          <w:color w:val="05192D"/>
-        </w:rPr>
-        <w:t xml:space="preserve"> </w:t>
-      </w:r>
-      <w:proofErr w:type="spellStart"/>
-      <w:r>
-        <w:rPr>
-          <w:rFonts w:ascii="Arial" w:hAnsi="Arial" w:cs="Arial"/>
-          <w:color w:val="05192D"/>
-        </w:rPr>
-        <w:t>filter</w:t>
-      </w:r>
-      <w:proofErr w:type="spellEnd"/>
-      <w:r>
-        <w:rPr>
-          <w:rFonts w:ascii="Arial" w:hAnsi="Arial" w:cs="Arial"/>
-          <w:color w:val="05192D"/>
-        </w:rPr>
-        <w:t xml:space="preserve"> is </w:t>
-      </w:r>
-      <w:proofErr w:type="spellStart"/>
-      <w:r>
-        <w:rPr>
-          <w:rFonts w:ascii="Arial" w:hAnsi="Arial" w:cs="Arial"/>
-          <w:color w:val="05192D"/>
-        </w:rPr>
-        <w:t>the</w:t>
-      </w:r>
-      <w:proofErr w:type="spellEnd"/>
-      <w:r>
-        <w:rPr>
-          <w:rFonts w:ascii="Arial" w:hAnsi="Arial" w:cs="Arial"/>
-          <w:color w:val="05192D"/>
-        </w:rPr>
-        <w:t xml:space="preserve"> TOP </w:t>
-      </w:r>
-      <w:proofErr w:type="spellStart"/>
-      <w:r>
-        <w:rPr>
-          <w:rFonts w:ascii="Arial" w:hAnsi="Arial" w:cs="Arial"/>
-          <w:color w:val="05192D"/>
-        </w:rPr>
-        <w:t>filters</w:t>
-      </w:r>
-      <w:proofErr w:type="spellEnd"/>
-      <w:r>
-        <w:rPr>
-          <w:rFonts w:ascii="Arial" w:hAnsi="Arial" w:cs="Arial"/>
-          <w:color w:val="05192D"/>
-        </w:rPr>
-        <w:t xml:space="preserve"> </w:t>
-      </w:r>
-      <w:proofErr w:type="spellStart"/>
-      <w:r>
-        <w:rPr>
-          <w:rFonts w:ascii="Arial" w:hAnsi="Arial" w:cs="Arial"/>
-          <w:color w:val="05192D"/>
-        </w:rPr>
-        <w:t>for</w:t>
-      </w:r>
-      <w:proofErr w:type="spellEnd"/>
-      <w:r>
-        <w:rPr>
-          <w:rFonts w:ascii="Arial" w:hAnsi="Arial" w:cs="Arial"/>
-          <w:color w:val="05192D"/>
-        </w:rPr>
-        <w:t xml:space="preserve"> </w:t>
-      </w:r>
-      <w:proofErr w:type="spellStart"/>
-      <w:r>
-        <w:rPr>
-          <w:rFonts w:ascii="Arial" w:hAnsi="Arial" w:cs="Arial"/>
-          <w:color w:val="05192D"/>
-        </w:rPr>
-        <w:t>dimensions</w:t>
-      </w:r>
-      <w:proofErr w:type="spellEnd"/>
-      <w:r>
-        <w:rPr>
-          <w:rFonts w:ascii="Arial" w:hAnsi="Arial" w:cs="Arial"/>
-          <w:color w:val="05192D"/>
-        </w:rPr>
-        <w:t>. [Bir başka kullanışlı filtre, boyutlar için ÜST filtrelerdir.] </w:t>
-      </w:r>
-      <w:proofErr w:type="spellStart"/>
-      <w:r>
-        <w:rPr>
-          <w:rFonts w:ascii="Arial" w:hAnsi="Arial" w:cs="Arial"/>
-          <w:color w:val="05192D"/>
-        </w:rPr>
-        <w:t>For</w:t>
-      </w:r>
-      <w:proofErr w:type="spellEnd"/>
-      <w:r>
-        <w:rPr>
-          <w:rFonts w:ascii="Arial" w:hAnsi="Arial" w:cs="Arial"/>
-          <w:color w:val="05192D"/>
-        </w:rPr>
-        <w:t xml:space="preserve"> </w:t>
-      </w:r>
-      <w:proofErr w:type="spellStart"/>
-      <w:r>
-        <w:rPr>
-          <w:rFonts w:ascii="Arial" w:hAnsi="Arial" w:cs="Arial"/>
-          <w:color w:val="05192D"/>
-        </w:rPr>
-        <w:t>example</w:t>
-      </w:r>
-      <w:proofErr w:type="spellEnd"/>
-      <w:r>
-        <w:rPr>
-          <w:rFonts w:ascii="Arial" w:hAnsi="Arial" w:cs="Arial"/>
-          <w:color w:val="05192D"/>
-        </w:rPr>
-        <w:t xml:space="preserve">, </w:t>
-      </w:r>
-      <w:proofErr w:type="spellStart"/>
-      <w:r>
-        <w:rPr>
-          <w:rFonts w:ascii="Arial" w:hAnsi="Arial" w:cs="Arial"/>
-          <w:color w:val="05192D"/>
-        </w:rPr>
-        <w:t>let’s</w:t>
-      </w:r>
-      <w:proofErr w:type="spellEnd"/>
-      <w:r>
-        <w:rPr>
-          <w:rFonts w:ascii="Arial" w:hAnsi="Arial" w:cs="Arial"/>
-          <w:color w:val="05192D"/>
-        </w:rPr>
-        <w:t xml:space="preserve"> say </w:t>
-      </w:r>
-      <w:proofErr w:type="spellStart"/>
-      <w:r>
-        <w:rPr>
-          <w:rFonts w:ascii="Arial" w:hAnsi="Arial" w:cs="Arial"/>
-          <w:color w:val="05192D"/>
-        </w:rPr>
-        <w:t>we</w:t>
-      </w:r>
-      <w:proofErr w:type="spellEnd"/>
-      <w:r>
-        <w:rPr>
-          <w:rFonts w:ascii="Arial" w:hAnsi="Arial" w:cs="Arial"/>
-          <w:color w:val="05192D"/>
-        </w:rPr>
-        <w:t xml:space="preserve"> </w:t>
-      </w:r>
-      <w:proofErr w:type="spellStart"/>
-      <w:r>
-        <w:rPr>
-          <w:rFonts w:ascii="Arial" w:hAnsi="Arial" w:cs="Arial"/>
-          <w:color w:val="05192D"/>
-        </w:rPr>
-        <w:t>wanted</w:t>
-      </w:r>
-      <w:proofErr w:type="spellEnd"/>
-      <w:r>
-        <w:rPr>
-          <w:rFonts w:ascii="Arial" w:hAnsi="Arial" w:cs="Arial"/>
-          <w:color w:val="05192D"/>
-        </w:rPr>
-        <w:t xml:space="preserve"> </w:t>
-      </w:r>
-      <w:proofErr w:type="spellStart"/>
-      <w:r>
-        <w:rPr>
-          <w:rFonts w:ascii="Arial" w:hAnsi="Arial" w:cs="Arial"/>
-          <w:color w:val="05192D"/>
-        </w:rPr>
-        <w:t>to</w:t>
-      </w:r>
-      <w:proofErr w:type="spellEnd"/>
-      <w:r>
-        <w:rPr>
-          <w:rFonts w:ascii="Arial" w:hAnsi="Arial" w:cs="Arial"/>
-          <w:color w:val="05192D"/>
-        </w:rPr>
-        <w:t xml:space="preserve"> </w:t>
-      </w:r>
-      <w:proofErr w:type="spellStart"/>
-      <w:r>
-        <w:rPr>
-          <w:rFonts w:ascii="Arial" w:hAnsi="Arial" w:cs="Arial"/>
-          <w:color w:val="05192D"/>
-        </w:rPr>
-        <w:t>only</w:t>
-      </w:r>
-      <w:proofErr w:type="spellEnd"/>
-      <w:r>
-        <w:rPr>
-          <w:rFonts w:ascii="Arial" w:hAnsi="Arial" w:cs="Arial"/>
-          <w:color w:val="05192D"/>
-        </w:rPr>
-        <w:t xml:space="preserve"> </w:t>
-      </w:r>
-      <w:proofErr w:type="spellStart"/>
-      <w:r>
-        <w:rPr>
-          <w:rFonts w:ascii="Arial" w:hAnsi="Arial" w:cs="Arial"/>
-          <w:color w:val="05192D"/>
-        </w:rPr>
-        <w:t>show</w:t>
-      </w:r>
-      <w:proofErr w:type="spellEnd"/>
-      <w:r>
-        <w:rPr>
-          <w:rFonts w:ascii="Arial" w:hAnsi="Arial" w:cs="Arial"/>
-          <w:color w:val="05192D"/>
-        </w:rPr>
-        <w:t xml:space="preserve"> </w:t>
-      </w:r>
-      <w:proofErr w:type="spellStart"/>
-      <w:r>
-        <w:rPr>
-          <w:rFonts w:ascii="Arial" w:hAnsi="Arial" w:cs="Arial"/>
-          <w:color w:val="05192D"/>
-        </w:rPr>
-        <w:t>the</w:t>
-      </w:r>
-      <w:proofErr w:type="spellEnd"/>
-      <w:r>
-        <w:rPr>
-          <w:rFonts w:ascii="Arial" w:hAnsi="Arial" w:cs="Arial"/>
-          <w:color w:val="05192D"/>
-        </w:rPr>
-        <w:t xml:space="preserve"> top 5 </w:t>
-      </w:r>
-      <w:proofErr w:type="spellStart"/>
-      <w:r>
-        <w:rPr>
-          <w:rFonts w:ascii="Arial" w:hAnsi="Arial" w:cs="Arial"/>
-          <w:color w:val="05192D"/>
-        </w:rPr>
-        <w:t>countries</w:t>
-      </w:r>
-      <w:proofErr w:type="spellEnd"/>
-      <w:r>
-        <w:rPr>
-          <w:rFonts w:ascii="Arial" w:hAnsi="Arial" w:cs="Arial"/>
-          <w:color w:val="05192D"/>
-        </w:rPr>
-        <w:t xml:space="preserve"> </w:t>
-      </w:r>
-      <w:proofErr w:type="spellStart"/>
-      <w:r>
-        <w:rPr>
-          <w:rFonts w:ascii="Arial" w:hAnsi="Arial" w:cs="Arial"/>
-          <w:color w:val="05192D"/>
-        </w:rPr>
-        <w:t>with</w:t>
-      </w:r>
-      <w:proofErr w:type="spellEnd"/>
-      <w:r>
-        <w:rPr>
-          <w:rFonts w:ascii="Arial" w:hAnsi="Arial" w:cs="Arial"/>
-          <w:color w:val="05192D"/>
-        </w:rPr>
-        <w:t xml:space="preserve"> </w:t>
-      </w:r>
-      <w:proofErr w:type="spellStart"/>
-      <w:r>
-        <w:rPr>
-          <w:rFonts w:ascii="Arial" w:hAnsi="Arial" w:cs="Arial"/>
-          <w:color w:val="05192D"/>
-        </w:rPr>
-        <w:t>the</w:t>
-      </w:r>
-      <w:proofErr w:type="spellEnd"/>
-      <w:r>
-        <w:rPr>
-          <w:rFonts w:ascii="Arial" w:hAnsi="Arial" w:cs="Arial"/>
-          <w:color w:val="05192D"/>
-        </w:rPr>
-        <w:t xml:space="preserve"> </w:t>
-      </w:r>
-      <w:proofErr w:type="spellStart"/>
-      <w:r>
-        <w:rPr>
-          <w:rFonts w:ascii="Arial" w:hAnsi="Arial" w:cs="Arial"/>
-          <w:color w:val="05192D"/>
-        </w:rPr>
-        <w:t>highest</w:t>
-      </w:r>
-      <w:proofErr w:type="spellEnd"/>
-      <w:r>
-        <w:rPr>
-          <w:rFonts w:ascii="Arial" w:hAnsi="Arial" w:cs="Arial"/>
-          <w:color w:val="05192D"/>
-        </w:rPr>
-        <w:t xml:space="preserve"> </w:t>
-      </w:r>
-      <w:proofErr w:type="spellStart"/>
-      <w:r>
-        <w:rPr>
-          <w:rFonts w:ascii="Arial" w:hAnsi="Arial" w:cs="Arial"/>
-          <w:color w:val="05192D"/>
-        </w:rPr>
-        <w:t>cellphone</w:t>
-      </w:r>
-      <w:proofErr w:type="spellEnd"/>
-      <w:r>
-        <w:rPr>
-          <w:rFonts w:ascii="Arial" w:hAnsi="Arial" w:cs="Arial"/>
-          <w:color w:val="05192D"/>
-        </w:rPr>
-        <w:t xml:space="preserve"> </w:t>
-      </w:r>
-      <w:proofErr w:type="spellStart"/>
-      <w:r>
-        <w:rPr>
-          <w:rFonts w:ascii="Arial" w:hAnsi="Arial" w:cs="Arial"/>
-          <w:color w:val="05192D"/>
-        </w:rPr>
-        <w:t>metric</w:t>
-      </w:r>
-      <w:proofErr w:type="spellEnd"/>
-      <w:r>
-        <w:rPr>
-          <w:rFonts w:ascii="Arial" w:hAnsi="Arial" w:cs="Arial"/>
-          <w:color w:val="05192D"/>
-        </w:rPr>
-        <w:t xml:space="preserve"> </w:t>
-      </w:r>
-      <w:proofErr w:type="spellStart"/>
-      <w:r>
-        <w:rPr>
-          <w:rFonts w:ascii="Arial" w:hAnsi="Arial" w:cs="Arial"/>
-          <w:color w:val="05192D"/>
-        </w:rPr>
-        <w:t>average</w:t>
-      </w:r>
-      <w:proofErr w:type="spellEnd"/>
-      <w:r>
-        <w:rPr>
-          <w:rFonts w:ascii="Arial" w:hAnsi="Arial" w:cs="Arial"/>
-          <w:color w:val="05192D"/>
-        </w:rPr>
-        <w:t xml:space="preserve"> </w:t>
-      </w:r>
-      <w:proofErr w:type="spellStart"/>
-      <w:r>
-        <w:rPr>
-          <w:rFonts w:ascii="Arial" w:hAnsi="Arial" w:cs="Arial"/>
-          <w:color w:val="05192D"/>
-        </w:rPr>
-        <w:t>across</w:t>
-      </w:r>
-      <w:proofErr w:type="spellEnd"/>
-      <w:r>
-        <w:rPr>
-          <w:rFonts w:ascii="Arial" w:hAnsi="Arial" w:cs="Arial"/>
-          <w:color w:val="05192D"/>
-        </w:rPr>
-        <w:t xml:space="preserve"> </w:t>
-      </w:r>
-      <w:proofErr w:type="spellStart"/>
-      <w:r>
-        <w:rPr>
-          <w:rFonts w:ascii="Arial" w:hAnsi="Arial" w:cs="Arial"/>
-          <w:color w:val="05192D"/>
-        </w:rPr>
-        <w:t>all</w:t>
-      </w:r>
-      <w:proofErr w:type="spellEnd"/>
-      <w:r>
-        <w:rPr>
-          <w:rFonts w:ascii="Arial" w:hAnsi="Arial" w:cs="Arial"/>
-          <w:color w:val="05192D"/>
-        </w:rPr>
-        <w:t xml:space="preserve"> </w:t>
-      </w:r>
-      <w:proofErr w:type="spellStart"/>
-      <w:r>
-        <w:rPr>
-          <w:rFonts w:ascii="Arial" w:hAnsi="Arial" w:cs="Arial"/>
-          <w:color w:val="05192D"/>
-        </w:rPr>
-        <w:t>years</w:t>
-      </w:r>
-      <w:proofErr w:type="spellEnd"/>
-      <w:r>
-        <w:rPr>
-          <w:rFonts w:ascii="Arial" w:hAnsi="Arial" w:cs="Arial"/>
-          <w:color w:val="05192D"/>
-        </w:rPr>
-        <w:t>. [Örneğin, tüm yıllar boyunca yalnızca en yüksek cep telefonu ölçüm ortalamasına sahip ilk 5 ülkeyi göstermek istediğimizi varsayalım.] </w:t>
-      </w:r>
-      <w:proofErr w:type="spellStart"/>
-      <w:r>
-        <w:rPr>
-          <w:rFonts w:ascii="Arial" w:hAnsi="Arial" w:cs="Arial"/>
-          <w:color w:val="05192D"/>
-        </w:rPr>
-        <w:t>We</w:t>
-      </w:r>
-      <w:proofErr w:type="spellEnd"/>
-      <w:r>
-        <w:rPr>
-          <w:rFonts w:ascii="Arial" w:hAnsi="Arial" w:cs="Arial"/>
-          <w:color w:val="05192D"/>
-        </w:rPr>
-        <w:t xml:space="preserve"> </w:t>
-      </w:r>
-      <w:proofErr w:type="spellStart"/>
-      <w:r>
-        <w:rPr>
-          <w:rFonts w:ascii="Arial" w:hAnsi="Arial" w:cs="Arial"/>
-          <w:color w:val="05192D"/>
-        </w:rPr>
-        <w:t>go</w:t>
-      </w:r>
-      <w:proofErr w:type="spellEnd"/>
-      <w:r>
-        <w:rPr>
-          <w:rFonts w:ascii="Arial" w:hAnsi="Arial" w:cs="Arial"/>
-          <w:color w:val="05192D"/>
-        </w:rPr>
-        <w:t xml:space="preserve"> </w:t>
-      </w:r>
-      <w:proofErr w:type="spellStart"/>
-      <w:r>
-        <w:rPr>
-          <w:rFonts w:ascii="Arial" w:hAnsi="Arial" w:cs="Arial"/>
-          <w:color w:val="05192D"/>
-        </w:rPr>
-        <w:t>into</w:t>
-      </w:r>
-      <w:proofErr w:type="spellEnd"/>
-      <w:r>
-        <w:rPr>
-          <w:rFonts w:ascii="Arial" w:hAnsi="Arial" w:cs="Arial"/>
-          <w:color w:val="05192D"/>
-        </w:rPr>
-        <w:t xml:space="preserve"> </w:t>
-      </w:r>
-      <w:proofErr w:type="spellStart"/>
-      <w:r>
-        <w:rPr>
-          <w:rFonts w:ascii="Arial" w:hAnsi="Arial" w:cs="Arial"/>
-          <w:color w:val="05192D"/>
-        </w:rPr>
-        <w:t>the</w:t>
-      </w:r>
-      <w:proofErr w:type="spellEnd"/>
-      <w:r>
-        <w:rPr>
-          <w:rFonts w:ascii="Arial" w:hAnsi="Arial" w:cs="Arial"/>
-          <w:color w:val="05192D"/>
-        </w:rPr>
-        <w:t xml:space="preserve"> top </w:t>
-      </w:r>
-      <w:proofErr w:type="spellStart"/>
-      <w:r>
-        <w:rPr>
-          <w:rFonts w:ascii="Arial" w:hAnsi="Arial" w:cs="Arial"/>
-          <w:color w:val="05192D"/>
-        </w:rPr>
-        <w:t>tab</w:t>
-      </w:r>
-      <w:proofErr w:type="spellEnd"/>
-      <w:r>
-        <w:rPr>
-          <w:rFonts w:ascii="Arial" w:hAnsi="Arial" w:cs="Arial"/>
-          <w:color w:val="05192D"/>
-        </w:rPr>
-        <w:t xml:space="preserve"> </w:t>
-      </w:r>
-      <w:proofErr w:type="spellStart"/>
-      <w:r>
-        <w:rPr>
-          <w:rFonts w:ascii="Arial" w:hAnsi="Arial" w:cs="Arial"/>
-          <w:color w:val="05192D"/>
-        </w:rPr>
-        <w:t>to</w:t>
-      </w:r>
-      <w:proofErr w:type="spellEnd"/>
-      <w:r>
-        <w:rPr>
-          <w:rFonts w:ascii="Arial" w:hAnsi="Arial" w:cs="Arial"/>
-          <w:color w:val="05192D"/>
-        </w:rPr>
-        <w:t xml:space="preserve"> do </w:t>
-      </w:r>
-      <w:proofErr w:type="spellStart"/>
-      <w:r>
-        <w:rPr>
-          <w:rFonts w:ascii="Arial" w:hAnsi="Arial" w:cs="Arial"/>
-          <w:color w:val="05192D"/>
-        </w:rPr>
-        <w:t>this</w:t>
-      </w:r>
-      <w:proofErr w:type="spellEnd"/>
-      <w:r>
-        <w:rPr>
-          <w:rFonts w:ascii="Arial" w:hAnsi="Arial" w:cs="Arial"/>
-          <w:color w:val="05192D"/>
-        </w:rPr>
-        <w:t>. [Bunu yapmak için üst sekmeye giriyoruz.] </w:t>
-      </w:r>
-      <w:proofErr w:type="spellStart"/>
-      <w:r>
-        <w:rPr>
-          <w:rFonts w:ascii="Arial" w:hAnsi="Arial" w:cs="Arial"/>
-          <w:color w:val="05192D"/>
-        </w:rPr>
-        <w:t>Note</w:t>
-      </w:r>
-      <w:proofErr w:type="spellEnd"/>
-      <w:r>
-        <w:rPr>
-          <w:rFonts w:ascii="Arial" w:hAnsi="Arial" w:cs="Arial"/>
-          <w:color w:val="05192D"/>
-        </w:rPr>
-        <w:t xml:space="preserve"> </w:t>
-      </w:r>
-      <w:proofErr w:type="spellStart"/>
-      <w:r>
-        <w:rPr>
-          <w:rFonts w:ascii="Arial" w:hAnsi="Arial" w:cs="Arial"/>
-          <w:color w:val="05192D"/>
-        </w:rPr>
-        <w:t>that</w:t>
-      </w:r>
-      <w:proofErr w:type="spellEnd"/>
-      <w:r>
-        <w:rPr>
-          <w:rFonts w:ascii="Arial" w:hAnsi="Arial" w:cs="Arial"/>
-          <w:color w:val="05192D"/>
-        </w:rPr>
-        <w:t xml:space="preserve"> </w:t>
-      </w:r>
-      <w:proofErr w:type="spellStart"/>
-      <w:r>
-        <w:rPr>
-          <w:rFonts w:ascii="Arial" w:hAnsi="Arial" w:cs="Arial"/>
-          <w:color w:val="05192D"/>
-        </w:rPr>
-        <w:t>you</w:t>
-      </w:r>
-      <w:proofErr w:type="spellEnd"/>
-      <w:r>
-        <w:rPr>
-          <w:rFonts w:ascii="Arial" w:hAnsi="Arial" w:cs="Arial"/>
-          <w:color w:val="05192D"/>
-        </w:rPr>
-        <w:t xml:space="preserve"> can </w:t>
-      </w:r>
-      <w:proofErr w:type="spellStart"/>
-      <w:r>
-        <w:rPr>
-          <w:rFonts w:ascii="Arial" w:hAnsi="Arial" w:cs="Arial"/>
-          <w:color w:val="05192D"/>
-        </w:rPr>
-        <w:t>also</w:t>
-      </w:r>
-      <w:proofErr w:type="spellEnd"/>
-      <w:r>
-        <w:rPr>
-          <w:rFonts w:ascii="Arial" w:hAnsi="Arial" w:cs="Arial"/>
-          <w:color w:val="05192D"/>
-        </w:rPr>
-        <w:t xml:space="preserve"> </w:t>
-      </w:r>
-      <w:proofErr w:type="spellStart"/>
-      <w:r>
-        <w:rPr>
-          <w:rFonts w:ascii="Arial" w:hAnsi="Arial" w:cs="Arial"/>
-          <w:color w:val="05192D"/>
-        </w:rPr>
-        <w:t>choose</w:t>
-      </w:r>
-      <w:proofErr w:type="spellEnd"/>
-      <w:r>
-        <w:rPr>
-          <w:rFonts w:ascii="Arial" w:hAnsi="Arial" w:cs="Arial"/>
-          <w:color w:val="05192D"/>
-        </w:rPr>
-        <w:t xml:space="preserve"> </w:t>
-      </w:r>
-      <w:proofErr w:type="spellStart"/>
-      <w:r>
-        <w:rPr>
-          <w:rFonts w:ascii="Arial" w:hAnsi="Arial" w:cs="Arial"/>
-          <w:color w:val="05192D"/>
-        </w:rPr>
-        <w:t>bottom</w:t>
-      </w:r>
-      <w:proofErr w:type="spellEnd"/>
-      <w:r>
-        <w:rPr>
-          <w:rFonts w:ascii="Arial" w:hAnsi="Arial" w:cs="Arial"/>
-          <w:color w:val="05192D"/>
-        </w:rPr>
-        <w:t xml:space="preserve"> </w:t>
-      </w:r>
-      <w:proofErr w:type="spellStart"/>
-      <w:r>
-        <w:rPr>
-          <w:rFonts w:ascii="Arial" w:hAnsi="Arial" w:cs="Arial"/>
-          <w:color w:val="05192D"/>
-        </w:rPr>
-        <w:t>instead</w:t>
-      </w:r>
-      <w:proofErr w:type="spellEnd"/>
-      <w:r>
-        <w:rPr>
-          <w:rFonts w:ascii="Arial" w:hAnsi="Arial" w:cs="Arial"/>
-          <w:color w:val="05192D"/>
-        </w:rPr>
-        <w:t xml:space="preserve"> of top.</w:t>
-      </w:r>
     </w:p>
     <w:p>
       <w:pPr>

</xml_diff>